<commit_message>
ok 7 maybe almost done
</commit_message>
<xml_diff>
--- a/7/Lesson preparation form v0.docx
+++ b/7/Lesson preparation form v0.docx
@@ -830,15 +830,18 @@
           <w:bottom w:val="single" w:sz="4" w:space="1" w:color="000000"/>
           <w:right w:val="single" w:sz="4" w:space="4" w:color="000000"/>
         </w:pBdr>
-        <w:rPr>
-          <w:rFonts w:ascii="Verdana" w:hAnsi="Verdana"/>
-          <w:i w:val="false"/>
+        <w:rPr/>
+      </w:pPr>
+      <w:r>
+        <w:rPr>
+          <w:rFonts w:ascii="Verdana" w:hAnsi="Verdana"/>
           <w:i w:val="false"/>
           <w:iCs w:val="false"/>
           <w:sz w:val="20"/>
           <w:szCs w:val="20"/>
         </w:rPr>
-      </w:pPr>
+        <w:t>LO1:</w:t>
+      </w:r>
       <w:r>
         <w:rPr>
           <w:rFonts w:ascii="Verdana" w:hAnsi="Verdana"/>
@@ -847,7 +850,7 @@
           <w:sz w:val="20"/>
           <w:szCs w:val="20"/>
         </w:rPr>
-        <w:t>- Compute multiple whole genome assemblies in such a way to develop big data processing skills (Apply+Procedural)</w:t>
+        <w:t xml:space="preserve"> Compute multiple whole genome assemblies in such a way to develop big data processing skills (Apply+Procedural)</w:t>
       </w:r>
     </w:p>
     <w:p>
@@ -859,15 +862,18 @@
           <w:bottom w:val="single" w:sz="4" w:space="1" w:color="000000"/>
           <w:right w:val="single" w:sz="4" w:space="4" w:color="000000"/>
         </w:pBdr>
-        <w:rPr>
-          <w:rFonts w:ascii="Verdana" w:hAnsi="Verdana"/>
-          <w:i w:val="false"/>
+        <w:rPr/>
+      </w:pPr>
+      <w:r>
+        <w:rPr>
+          <w:rFonts w:ascii="Verdana" w:hAnsi="Verdana"/>
           <w:i w:val="false"/>
           <w:iCs w:val="false"/>
           <w:sz w:val="20"/>
           <w:szCs w:val="20"/>
         </w:rPr>
-      </w:pPr>
+        <w:t>LO2:</w:t>
+      </w:r>
       <w:r>
         <w:rPr>
           <w:rFonts w:ascii="Verdana" w:hAnsi="Verdana"/>
@@ -876,7 +882,7 @@
           <w:sz w:val="20"/>
           <w:szCs w:val="20"/>
         </w:rPr>
-        <w:t>- Learn to evaluate quality metrics so that they can separate good and bad assemblies (Analyse+Conceptual, Evaluate+Procedural)</w:t>
+        <w:t xml:space="preserve"> Learn to evaluate quality metrics so that they can separate good and bad assemblies (Analyse+Conceptual, Evaluate+Procedural)</w:t>
       </w:r>
     </w:p>
     <w:p>
@@ -905,7 +911,17 @@
           <w:sz w:val="20"/>
           <w:szCs w:val="20"/>
         </w:rPr>
-        <w:t>- Visualise assemblies so that they understand presentation of various failure modes (Apply+Procedural, Evaluate+Conceptual)</w:t>
+        <w:t>LO3:</w:t>
+      </w:r>
+      <w:r>
+        <w:rPr>
+          <w:rFonts w:ascii="Verdana" w:hAnsi="Verdana"/>
+          <w:i w:val="false"/>
+          <w:iCs w:val="false"/>
+          <w:sz w:val="20"/>
+          <w:szCs w:val="20"/>
+        </w:rPr>
+        <w:t xml:space="preserve"> Visualise assemblies so that they understand presentation of various failure modes (Apply+Procedural, Evaluate+Conceptual)</w:t>
       </w:r>
     </w:p>
     <w:p>
@@ -1059,7 +1075,28 @@
           <w:rFonts w:ascii="Verdana" w:hAnsi="Verdana"/>
           <w:sz w:val="20"/>
         </w:rPr>
-        <w:t>Presentation (powerpoint), documentation (webpages), assembly activity (javascript, web-based group activity with paper assembly fallback during in-person lessons.)</w:t>
+        <w:t>Presentation</w:t>
+      </w:r>
+      <w:r>
+        <w:rPr>
+          <w:rFonts w:ascii="Verdana" w:hAnsi="Verdana"/>
+          <w:sz w:val="20"/>
+        </w:rPr>
+        <w:t>s</w:t>
+      </w:r>
+      <w:r>
+        <w:rPr>
+          <w:rFonts w:ascii="Verdana" w:hAnsi="Verdana"/>
+          <w:sz w:val="20"/>
+        </w:rPr>
+        <w:t xml:space="preserve"> (powerpoint), documentation (webpages), assembly activity (web-based group activity with paper assembly fallback during in-person lessons</w:t>
+      </w:r>
+      <w:r>
+        <w:rPr>
+          <w:rFonts w:ascii="Verdana" w:hAnsi="Verdana"/>
+          <w:sz w:val="20"/>
+        </w:rPr>
+        <w:t>), compute cluster which students access remotely to run computations and get hands-on experience.</w:t>
       </w:r>
     </w:p>
     <w:p>
@@ -1194,217 +1231,14 @@
           <w:rFonts w:ascii="Verdana" w:hAnsi="Verdana"/>
           <w:sz w:val="20"/>
         </w:rPr>
-        <w:t xml:space="preserve">Formative assignments using the CoCalc system, we will distribute a homework assignment to them </w:t>
-      </w:r>
-      <w:r>
-        <w:rPr>
-          <w:rFonts w:eastAsia="Times New Roman" w:cs="Times New Roman" w:ascii="Verdana" w:hAnsi="Verdana"/>
-          <w:color w:val="auto"/>
-          <w:kern w:val="0"/>
-          <w:sz w:val="20"/>
-          <w:szCs w:val="20"/>
-          <w:lang w:val="en-GB" w:eastAsia="en-GB" w:bidi="en-GB"/>
-        </w:rPr>
-        <w:t>where they do the most basic task as it is the first week:</w:t>
-      </w:r>
-    </w:p>
-    <w:p>
-      <w:pPr>
-        <w:pStyle w:val="Normal"/>
-        <w:pBdr>
-          <w:top w:val="single" w:sz="4" w:space="1" w:color="000000"/>
-          <w:left w:val="single" w:sz="4" w:space="4" w:color="000000"/>
-          <w:bottom w:val="single" w:sz="4" w:space="1" w:color="000000"/>
-          <w:right w:val="single" w:sz="4" w:space="4" w:color="000000"/>
-        </w:pBdr>
-        <w:rPr>
-          <w:rFonts w:ascii="Verdana" w:hAnsi="Verdana"/>
-          <w:sz w:val="20"/>
-        </w:rPr>
-      </w:pPr>
-      <w:r>
-        <w:rPr>
-          <w:rFonts w:ascii="Verdana" w:hAnsi="Verdana"/>
-          <w:sz w:val="20"/>
-        </w:rPr>
-        <w:t>- Some skeleton of the output will be provided for them, asking them to complete a missing statement demonstrating their ability to predict how the code works and respond with the missing component in order to achieve the desired output (APPLY)</w:t>
-      </w:r>
-    </w:p>
-    <w:p>
-      <w:pPr>
-        <w:pStyle w:val="Normal"/>
-        <w:pBdr>
-          <w:top w:val="single" w:sz="4" w:space="1" w:color="000000"/>
-          <w:left w:val="single" w:sz="4" w:space="4" w:color="000000"/>
-          <w:bottom w:val="single" w:sz="4" w:space="1" w:color="000000"/>
-          <w:right w:val="single" w:sz="4" w:space="4" w:color="000000"/>
-        </w:pBdr>
-        <w:rPr>
-          <w:rFonts w:ascii="Verdana" w:hAnsi="Verdana"/>
-          <w:sz w:val="20"/>
-        </w:rPr>
-      </w:pPr>
-      <w:r>
-        <w:rPr>
-          <w:rFonts w:ascii="Verdana" w:hAnsi="Verdana"/>
-          <w:sz w:val="20"/>
-        </w:rPr>
-      </w:r>
-    </w:p>
-    <w:p>
-      <w:pPr>
-        <w:pStyle w:val="Normal"/>
-        <w:pBdr>
-          <w:top w:val="single" w:sz="4" w:space="1" w:color="000000"/>
-          <w:left w:val="single" w:sz="4" w:space="4" w:color="000000"/>
-          <w:bottom w:val="single" w:sz="4" w:space="1" w:color="000000"/>
-          <w:right w:val="single" w:sz="4" w:space="4" w:color="000000"/>
-        </w:pBdr>
-        <w:rPr>
-          <w:rFonts w:ascii="Verdana" w:hAnsi="Verdana"/>
-          <w:sz w:val="20"/>
-        </w:rPr>
-      </w:pPr>
-      <w:r>
-        <w:rPr>
-          <w:rFonts w:ascii="Verdana" w:hAnsi="Verdana"/>
-          <w:sz w:val="20"/>
-        </w:rPr>
-        <w:t>Every piece of code they will write will be evaluated with a number of sample inputs, so they can check their work (to an extent) and make sure it works ok. We will additionally have secret “teacher-only” tests which will ensure that even if the student decided to only handle the cases described, that they’ve properly considered all aspects of the problem and any potential exceptions they might encounter.</w:t>
-      </w:r>
-    </w:p>
-    <w:p>
-      <w:pPr>
-        <w:pStyle w:val="Normal"/>
-        <w:rPr>
-          <w:rFonts w:ascii="Verdana" w:hAnsi="Verdana"/>
-          <w:i/>
-          <w:i/>
-          <w:sz w:val="16"/>
-          <w:szCs w:val="16"/>
-        </w:rPr>
-      </w:pPr>
-      <w:r>
-        <w:rPr>
-          <w:rFonts w:ascii="Verdana" w:hAnsi="Verdana"/>
-          <w:i/>
-          <w:sz w:val="16"/>
-          <w:szCs w:val="16"/>
-        </w:rPr>
-      </w:r>
-    </w:p>
-    <w:p>
-      <w:pPr>
-        <w:pStyle w:val="Normal"/>
-        <w:pBdr>
-          <w:top w:val="single" w:sz="4" w:space="1" w:color="000000"/>
-          <w:left w:val="single" w:sz="4" w:space="4" w:color="000000"/>
-          <w:bottom w:val="single" w:sz="4" w:space="1" w:color="000000"/>
-          <w:right w:val="single" w:sz="4" w:space="4" w:color="000000"/>
-        </w:pBdr>
-        <w:rPr>
-          <w:rFonts w:ascii="Verdana" w:hAnsi="Verdana"/>
-          <w:b/>
-          <w:b/>
-          <w:sz w:val="20"/>
-        </w:rPr>
-      </w:pPr>
-      <w:r>
-        <w:rPr>
-          <w:rFonts w:eastAsia="Times New Roman" w:cs="Times New Roman" w:ascii="Verdana" w:hAnsi="Verdana"/>
-          <w:b/>
-          <w:color w:val="auto"/>
-          <w:kern w:val="0"/>
-          <w:sz w:val="20"/>
-          <w:szCs w:val="20"/>
-          <w:lang w:val="en-GB" w:eastAsia="en-GB" w:bidi="en-GB"/>
-        </w:rPr>
-        <w:t>Deviations from Normal</w:t>
-      </w:r>
-      <w:r>
-        <w:rPr>
-          <w:rFonts w:ascii="Verdana" w:hAnsi="Verdana"/>
-          <w:b/>
-          <w:sz w:val="20"/>
-        </w:rPr>
-        <w:t xml:space="preserve">: </w:t>
-      </w:r>
-    </w:p>
-    <w:p>
-      <w:pPr>
-        <w:pStyle w:val="Normal"/>
-        <w:pBdr>
-          <w:top w:val="single" w:sz="4" w:space="1" w:color="000000"/>
-          <w:left w:val="single" w:sz="4" w:space="4" w:color="000000"/>
-          <w:bottom w:val="single" w:sz="4" w:space="1" w:color="000000"/>
-          <w:right w:val="single" w:sz="4" w:space="4" w:color="000000"/>
-        </w:pBdr>
-        <w:rPr>
-          <w:rFonts w:ascii="Verdana" w:hAnsi="Verdana"/>
-          <w:i/>
-          <w:i/>
-          <w:sz w:val="16"/>
-          <w:szCs w:val="16"/>
-        </w:rPr>
-      </w:pPr>
-      <w:r>
-        <w:rPr>
-          <w:rFonts w:ascii="Verdana" w:hAnsi="Verdana"/>
-          <w:i/>
-          <w:sz w:val="20"/>
-        </w:rPr>
-        <w:t xml:space="preserve">Indicate clearly in the form: a. which teaching method you use (how?) b. why you specifically choose this teaching method (accountability) c. what your role is during the lesson and what activities the students perform (how?) </w:t>
-      </w:r>
-      <w:r>
-        <w:rPr>
-          <w:rFonts w:ascii="Verdana" w:hAnsi="Verdana"/>
-          <w:i/>
-          <w:sz w:val="16"/>
-        </w:rPr>
-        <w:t>.</w:t>
-      </w:r>
-    </w:p>
-    <w:p>
-      <w:pPr>
-        <w:pStyle w:val="Normal"/>
-        <w:pBdr>
-          <w:top w:val="single" w:sz="4" w:space="1" w:color="000000"/>
-          <w:left w:val="single" w:sz="4" w:space="4" w:color="000000"/>
-          <w:bottom w:val="single" w:sz="4" w:space="1" w:color="000000"/>
-          <w:right w:val="single" w:sz="4" w:space="4" w:color="000000"/>
-        </w:pBdr>
-        <w:rPr>
-          <w:rFonts w:ascii="Verdana" w:hAnsi="Verdana"/>
-          <w:sz w:val="20"/>
-        </w:rPr>
-      </w:pPr>
-      <w:r>
-        <w:rPr>
-          <w:rFonts w:ascii="Verdana" w:hAnsi="Verdana"/>
-          <w:sz w:val="20"/>
-        </w:rPr>
-      </w:r>
-    </w:p>
-    <w:p>
-      <w:pPr>
-        <w:pStyle w:val="Normal"/>
-        <w:pBdr>
-          <w:top w:val="single" w:sz="4" w:space="1" w:color="000000"/>
-          <w:left w:val="single" w:sz="4" w:space="4" w:color="000000"/>
-          <w:bottom w:val="single" w:sz="4" w:space="1" w:color="000000"/>
-          <w:right w:val="single" w:sz="4" w:space="4" w:color="000000"/>
-        </w:pBdr>
-        <w:rPr>
-          <w:rFonts w:ascii="Verdana" w:hAnsi="Verdana"/>
-          <w:sz w:val="20"/>
-        </w:rPr>
-      </w:pPr>
-      <w:r>
-        <w:rPr>
-          <w:rFonts w:ascii="Verdana" w:hAnsi="Verdana"/>
-          <w:sz w:val="20"/>
-        </w:rPr>
-        <w:t>Here we will try Pair Programming in Duos. Pair-programming is often used in corporate programming environments in order to help new employees become more famliiar with the codebase. One person is designate as the  “driver” write the code, the other as the “observer” reviews each line of code as it is typed and they discuss the code as they go. They frequently switch roles. This often results in fewer defects in the code as a result of two people discussing and interacting (Cockburn &amp; Williams, 2000). The teacher’s role is to introduce the activity, split them into pairs, and to facilitate their discussions and co-working.</w:t>
+        <w:t xml:space="preserve">At the end of the lesson they will go home with an assignment </w:t>
+      </w:r>
+      <w:r>
+        <w:rPr>
+          <w:rFonts w:ascii="Verdana" w:hAnsi="Verdana"/>
+          <w:sz w:val="20"/>
+        </w:rPr>
+        <w:t>including an unknown genome sequence which they will need to assemble and check for quality. (Apply+Procedural) This task will require re-assembling the genome with several different parameters to optimise the assembly and get the best genome out (Evaluate+Procedural). They will then need to write a short statement on why they choose those parameters and what has led them to believe that that is the optimal genome assembly (Evaluate+Concetual)</w:t>
       </w:r>
       <w:r>
         <w:br w:type="page"/>
@@ -1636,7 +1470,7 @@
     </w:p>
     <w:tbl>
       <w:tblPr>
-        <w:tblW w:w="21630" w:type="dxa"/>
+        <w:tblW w:w="21663" w:type="dxa"/>
         <w:jc w:val="left"/>
         <w:tblInd w:w="840" w:type="dxa"/>
         <w:tblCellMar>
@@ -1652,7 +1486,7 @@
         <w:gridCol w:w="6015"/>
         <w:gridCol w:w="2985"/>
         <w:gridCol w:w="3331"/>
-        <w:gridCol w:w="7095"/>
+        <w:gridCol w:w="7128"/>
       </w:tblGrid>
       <w:tr>
         <w:trPr>
@@ -1769,7 +1603,7 @@
         </w:tc>
         <w:tc>
           <w:tcPr>
-            <w:tcW w:w="7095" w:type="dxa"/>
+            <w:tcW w:w="7128" w:type="dxa"/>
             <w:vMerge w:val="restart"/>
             <w:tcBorders>
               <w:top w:val="single" w:sz="4" w:space="0" w:color="000000"/>
@@ -1942,7 +1776,7 @@
         </w:tc>
         <w:tc>
           <w:tcPr>
-            <w:tcW w:w="7095" w:type="dxa"/>
+            <w:tcW w:w="7128" w:type="dxa"/>
             <w:vMerge w:val="continue"/>
             <w:tcBorders>
               <w:top w:val="single" w:sz="4" w:space="0" w:color="000000"/>
@@ -2000,16 +1834,8 @@
                 <w:sz w:val="24"/>
                 <w:szCs w:val="24"/>
               </w:rPr>
-              <w:t>Introduction/start:</w:t>
-            </w:r>
-          </w:p>
-          <w:p>
-            <w:pPr>
-              <w:pStyle w:val="Normal"/>
-              <w:rPr>
-                <w:rFonts w:ascii="Alegreya Sans" w:hAnsi="Alegreya Sans"/>
-              </w:rPr>
-            </w:pPr>
+              <w:t>“</w:t>
+            </w:r>
             <w:r>
               <w:rPr>
                 <w:rFonts w:ascii="Alegreya Sans" w:hAnsi="Alegreya Sans"/>
@@ -2018,30 +1844,25 @@
                 <w:sz w:val="24"/>
                 <w:szCs w:val="24"/>
               </w:rPr>
-              <w:t>Around 2</w:t>
-            </w:r>
-            <w:r>
-              <w:rPr>
-                <w:rFonts w:eastAsia="Times New Roman" w:cs="Times New Roman" w:ascii="Alegreya Sans" w:hAnsi="Alegreya Sans"/>
+              <w:t>Cold Open”</w:t>
+            </w:r>
+          </w:p>
+          <w:p>
+            <w:pPr>
+              <w:pStyle w:val="Normal"/>
+              <w:rPr>
+                <w:rFonts w:ascii="Alegreya Sans" w:hAnsi="Alegreya Sans"/>
+              </w:rPr>
+            </w:pPr>
+            <w:r>
+              <w:rPr>
+                <w:rFonts w:ascii="Alegreya Sans" w:hAnsi="Alegreya Sans"/>
                 <w:b/>
                 <w:bCs/>
-                <w:color w:val="auto"/>
-                <w:kern w:val="0"/>
-                <w:sz w:val="24"/>
-                <w:szCs w:val="24"/>
-                <w:lang w:val="en-GB" w:eastAsia="en-GB" w:bidi="en-GB"/>
-              </w:rPr>
-              <w:t>0</w:t>
-            </w:r>
-            <w:r>
-              <w:rPr>
-                <w:rFonts w:ascii="Alegreya Sans" w:hAnsi="Alegreya Sans"/>
-                <w:b/>
-                <w:bCs/>
-                <w:sz w:val="24"/>
-                <w:szCs w:val="24"/>
-              </w:rPr>
-              <w:t xml:space="preserve"> min.</w:t>
+                <w:sz w:val="24"/>
+                <w:szCs w:val="24"/>
+              </w:rPr>
+              <w:t>20 minutes</w:t>
             </w:r>
           </w:p>
         </w:tc>
@@ -2069,7 +1890,7 @@
                 <w:sz w:val="24"/>
                 <w:szCs w:val="24"/>
               </w:rPr>
-              <w:t>Here we will have a very short introduction to what the python language is, and how it looks and how code is structured. More importantly we’ll discuss why automation is important for them.</w:t>
+              <w:t>We’ll begin with the assembly exercise, students given either paper or digital pieces of paper that they need to re-assemble into their original sentence. Some will have mistakes or low coverage portions so they can make some guesses</w:t>
             </w:r>
           </w:p>
         </w:tc>
@@ -2100,49 +1921,7 @@
                 <w:szCs w:val="24"/>
                 <w:lang w:val="en-GB" w:eastAsia="en-GB" w:bidi="en-GB"/>
               </w:rPr>
-              <w:t>Presentation on python</w:t>
-            </w:r>
-          </w:p>
-          <w:p>
-            <w:pPr>
-              <w:pStyle w:val="Normal"/>
-              <w:rPr>
-                <w:rFonts w:ascii="Alegreya Sans" w:hAnsi="Alegreya Sans" w:eastAsia="Times New Roman" w:cs="Times New Roman"/>
-                <w:color w:val="auto"/>
-                <w:kern w:val="0"/>
-                <w:sz w:val="24"/>
-                <w:szCs w:val="24"/>
-                <w:lang w:val="en-GB" w:eastAsia="en-GB" w:bidi="en-GB"/>
-              </w:rPr>
-            </w:pPr>
-            <w:r>
-              <w:rPr>
-                <w:rFonts w:eastAsia="Times New Roman" w:cs="Times New Roman" w:ascii="Alegreya Sans" w:hAnsi="Alegreya Sans"/>
-                <w:color w:val="auto"/>
-                <w:kern w:val="0"/>
-                <w:sz w:val="24"/>
-                <w:szCs w:val="24"/>
-                <w:lang w:val="en-GB" w:eastAsia="en-GB" w:bidi="en-GB"/>
-              </w:rPr>
-            </w:r>
-          </w:p>
-          <w:p>
-            <w:pPr>
-              <w:pStyle w:val="Normal"/>
-              <w:rPr>
-                <w:rFonts w:ascii="Alegreya Sans" w:hAnsi="Alegreya Sans"/>
-              </w:rPr>
-            </w:pPr>
-            <w:r>
-              <w:rPr>
-                <w:rFonts w:eastAsia="Times New Roman" w:cs="Times New Roman" w:ascii="Alegreya Sans" w:hAnsi="Alegreya Sans"/>
-                <w:color w:val="auto"/>
-                <w:kern w:val="0"/>
-                <w:sz w:val="24"/>
-                <w:szCs w:val="24"/>
-                <w:lang w:val="en-GB" w:eastAsia="en-GB" w:bidi="en-GB"/>
-              </w:rPr>
-              <w:t>Discussion of how python lets you automate things.</w:t>
+              <w:t>Activity introduction, Observation</w:t>
             </w:r>
           </w:p>
         </w:tc>
@@ -2170,45 +1949,13 @@
                 <w:sz w:val="24"/>
                 <w:szCs w:val="24"/>
               </w:rPr>
-              <w:t>Introductions</w:t>
-            </w:r>
-          </w:p>
-          <w:p>
-            <w:pPr>
-              <w:pStyle w:val="Normal"/>
-              <w:rPr>
-                <w:rFonts w:ascii="Alegreya Sans" w:hAnsi="Alegreya Sans"/>
-              </w:rPr>
-            </w:pPr>
-            <w:r>
-              <w:rPr>
-                <w:rFonts w:ascii="Alegreya Sans" w:hAnsi="Alegreya Sans"/>
-                <w:sz w:val="24"/>
-                <w:szCs w:val="24"/>
-              </w:rPr>
-              <w:t>Mentimeter / Poll</w:t>
-            </w:r>
-          </w:p>
-          <w:p>
-            <w:pPr>
-              <w:pStyle w:val="Normal"/>
-              <w:rPr>
-                <w:rFonts w:ascii="Alegreya Sans" w:hAnsi="Alegreya Sans"/>
-              </w:rPr>
-            </w:pPr>
-            <w:r>
-              <w:rPr>
-                <w:rFonts w:ascii="Alegreya Sans" w:hAnsi="Alegreya Sans"/>
-                <w:sz w:val="24"/>
-                <w:szCs w:val="24"/>
-              </w:rPr>
-              <w:t>(“What sort of automation do you think of in the context of technology” / “what would you like to automate in your life”)</w:t>
-            </w:r>
-          </w:p>
-        </w:tc>
-        <w:tc>
-          <w:tcPr>
-            <w:tcW w:w="7095" w:type="dxa"/>
+              <w:t>Students will apply existing knowledge from e.g. legpuzzel solving to assemble the sentences</w:t>
+            </w:r>
+          </w:p>
+        </w:tc>
+        <w:tc>
+          <w:tcPr>
+            <w:tcW w:w="7128" w:type="dxa"/>
             <w:tcBorders>
               <w:top w:val="single" w:sz="4" w:space="0" w:color="000000"/>
               <w:left w:val="single" w:sz="4" w:space="0" w:color="000000"/>
@@ -2221,43 +1968,66 @@
             <w:pPr>
               <w:pStyle w:val="TextBody"/>
               <w:rPr>
-                <w:rFonts w:ascii="Alegreya Sans" w:hAnsi="Alegreya Sans"/>
-              </w:rPr>
-            </w:pPr>
-            <w:r>
-              <w:rPr>
-                <w:rFonts w:ascii="Alegreya Sans" w:hAnsi="Alegreya Sans"/>
-                <w:sz w:val="24"/>
-                <w:szCs w:val="24"/>
-              </w:rPr>
-              <w:t xml:space="preserve">The topic is quite large and students need an introductory period where they get to hear and see a bit of the topic before diving on in a hands in manner. Hopefully this step builds the foundation for furthering their knowledge during the rest of the lesson and provides the necessary base of </w:t>
-            </w:r>
-            <w:r>
-              <w:rPr>
-                <w:rFonts w:ascii="Alegreya Sans" w:hAnsi="Alegreya Sans"/>
-                <w:sz w:val="24"/>
-                <w:szCs w:val="24"/>
+                <w:u w:val="none"/>
+              </w:rPr>
+            </w:pPr>
+            <w:r>
+              <w:rPr>
+                <w:rFonts w:ascii="Alegreya Sans" w:hAnsi="Alegreya Sans"/>
+                <w:u w:val="none"/>
+              </w:rPr>
+              <w:t xml:space="preserve">This goes towards </w:t>
+            </w:r>
+            <w:r>
+              <w:rPr>
+                <w:rFonts w:ascii="Alegreya Sans" w:hAnsi="Alegreya Sans"/>
+                <w:b/>
+                <w:bCs/>
+                <w:u w:val="none"/>
+              </w:rPr>
+              <w:t>LO1</w:t>
+            </w:r>
+            <w:r>
+              <w:rPr>
+                <w:rFonts w:ascii="Alegreya Sans" w:hAnsi="Alegreya Sans"/>
+                <w:u w:val="none"/>
+              </w:rPr>
+              <w:t xml:space="preserve">, learning about the procedure of whole genome assembly by giving them a fun introductory activity where they can transition from  excitement of being in the class to a critical thinking state and begin to </w:t>
+            </w:r>
+            <w:r>
+              <w:rPr>
+                <w:rFonts w:ascii="Alegreya Sans" w:hAnsi="Alegreya Sans"/>
                 <w:u w:val="single"/>
               </w:rPr>
-              <w:t>Remember</w:t>
-            </w:r>
-            <w:r>
-              <w:rPr>
-                <w:rFonts w:ascii="Alegreya Sans" w:hAnsi="Alegreya Sans"/>
-                <w:sz w:val="24"/>
-                <w:szCs w:val="24"/>
+              <w:t>Apply</w:t>
+            </w:r>
+            <w:r>
+              <w:rPr>
+                <w:rFonts w:ascii="Alegreya Sans" w:hAnsi="Alegreya Sans"/>
                 <w:u w:val="none"/>
               </w:rPr>
-              <w:t>/</w:t>
-            </w:r>
-            <w:r>
-              <w:rPr>
-                <w:rFonts w:ascii="Alegreya Sans" w:hAnsi="Alegreya Sans"/>
-                <w:sz w:val="24"/>
-                <w:szCs w:val="24"/>
+              <w:t xml:space="preserve"> an algorithm </w:t>
+            </w:r>
+            <w:r>
+              <w:rPr>
+                <w:rFonts w:ascii="Alegreya Sans" w:hAnsi="Alegreya Sans"/>
+                <w:u w:val="none"/>
+              </w:rPr>
+              <w:t xml:space="preserve">and begin to </w:t>
+            </w:r>
+            <w:r>
+              <w:rPr>
+                <w:rFonts w:ascii="Alegreya Sans" w:hAnsi="Alegreya Sans"/>
                 <w:u w:val="single"/>
               </w:rPr>
-              <w:t>Understand</w:t>
+              <w:t>Analyze</w:t>
+            </w:r>
+            <w:r>
+              <w:rPr>
+                <w:rFonts w:ascii="Alegreya Sans" w:hAnsi="Alegreya Sans"/>
+                <w:u w:val="none"/>
+              </w:rPr>
+              <w:t xml:space="preserve"> the algorithm they’re making intuitively.</w:t>
             </w:r>
           </w:p>
         </w:tc>
@@ -2277,18 +2047,58 @@
             <w:pPr>
               <w:pStyle w:val="Normal"/>
               <w:rPr>
-                <w:rFonts w:ascii="Alegreya Sans" w:hAnsi="Alegreya Sans"/>
-              </w:rPr>
-            </w:pPr>
-            <w:r>
-              <w:rPr>
-                <w:rFonts w:ascii="Alegreya Sans" w:hAnsi="Alegreya Sans"/>
+                <w:rFonts w:ascii="Alegreya Sans" w:hAnsi="Alegreya Sans" w:eastAsia="Times New Roman" w:cs="Times New Roman"/>
+                <w:b/>
                 <w:b/>
                 <w:bCs/>
-                <w:sz w:val="24"/>
-                <w:szCs w:val="24"/>
-              </w:rPr>
-              <w:t>~10 minutes</w:t>
+                <w:color w:val="auto"/>
+                <w:kern w:val="0"/>
+                <w:sz w:val="24"/>
+                <w:szCs w:val="24"/>
+                <w:lang w:val="en-GB" w:eastAsia="en-GB" w:bidi="en-GB"/>
+              </w:rPr>
+            </w:pPr>
+            <w:r>
+              <w:rPr>
+                <w:rFonts w:eastAsia="Times New Roman" w:cs="Times New Roman" w:ascii="Alegreya Sans" w:hAnsi="Alegreya Sans"/>
+                <w:b/>
+                <w:bCs/>
+                <w:color w:val="auto"/>
+                <w:kern w:val="0"/>
+                <w:sz w:val="24"/>
+                <w:szCs w:val="24"/>
+                <w:lang w:val="en-GB" w:eastAsia="en-GB" w:bidi="en-GB"/>
+              </w:rPr>
+              <w:t>Lecture</w:t>
+            </w:r>
+          </w:p>
+          <w:p>
+            <w:pPr>
+              <w:pStyle w:val="Normal"/>
+              <w:rPr>
+                <w:rFonts w:ascii="Alegreya Sans" w:hAnsi="Alegreya Sans" w:eastAsia="Times New Roman" w:cs="Times New Roman"/>
+                <w:b/>
+                <w:b/>
+                <w:bCs/>
+                <w:color w:val="auto"/>
+                <w:kern w:val="0"/>
+                <w:sz w:val="24"/>
+                <w:szCs w:val="24"/>
+                <w:lang w:val="en-GB" w:eastAsia="en-GB" w:bidi="en-GB"/>
+              </w:rPr>
+            </w:pPr>
+            <w:r>
+              <w:rPr>
+                <w:rFonts w:eastAsia="Times New Roman" w:cs="Times New Roman" w:ascii="Alegreya Sans" w:hAnsi="Alegreya Sans"/>
+                <w:b/>
+                <w:bCs/>
+                <w:color w:val="auto"/>
+                <w:kern w:val="0"/>
+                <w:sz w:val="24"/>
+                <w:szCs w:val="24"/>
+                <w:lang w:val="en-GB" w:eastAsia="en-GB" w:bidi="en-GB"/>
+              </w:rPr>
+              <w:t>~20 min</w:t>
             </w:r>
           </w:p>
         </w:tc>
@@ -2306,16 +2116,24 @@
             <w:pPr>
               <w:pStyle w:val="Normal"/>
               <w:rPr>
-                <w:rFonts w:ascii="Alegreya Sans" w:hAnsi="Alegreya Sans"/>
-              </w:rPr>
-            </w:pPr>
-            <w:r>
-              <w:rPr>
-                <w:rFonts w:ascii="Alegreya Sans" w:hAnsi="Alegreya Sans"/>
-                <w:sz w:val="24"/>
-                <w:szCs w:val="24"/>
-              </w:rPr>
-              <w:t>We’ll introduce students to the CoCalc platform with a series of slides which introduce the basic mechanics of moving around the interface.</w:t>
+                <w:rFonts w:ascii="Alegreya Sans" w:hAnsi="Alegreya Sans" w:eastAsia="Times New Roman" w:cs="Times New Roman"/>
+                <w:color w:val="auto"/>
+                <w:kern w:val="0"/>
+                <w:sz w:val="24"/>
+                <w:szCs w:val="24"/>
+                <w:lang w:val="en-GB" w:eastAsia="en-GB" w:bidi="en-GB"/>
+              </w:rPr>
+            </w:pPr>
+            <w:r>
+              <w:rPr>
+                <w:rFonts w:eastAsia="Times New Roman" w:cs="Times New Roman" w:ascii="Alegreya Sans" w:hAnsi="Alegreya Sans"/>
+                <w:color w:val="auto"/>
+                <w:kern w:val="0"/>
+                <w:sz w:val="24"/>
+                <w:szCs w:val="24"/>
+                <w:lang w:val="en-GB" w:eastAsia="en-GB" w:bidi="en-GB"/>
+              </w:rPr>
+              <w:t>Now we’ll take the applied knowledge and turn theoretical, focusing on how algorithms work in practice</w:t>
             </w:r>
           </w:p>
         </w:tc>
@@ -2333,7 +2151,12 @@
             <w:pPr>
               <w:pStyle w:val="Normal"/>
               <w:rPr>
-                <w:rFonts w:ascii="Alegreya Sans" w:hAnsi="Alegreya Sans"/>
+                <w:rFonts w:ascii="Alegreya Sans" w:hAnsi="Alegreya Sans" w:eastAsia="Times New Roman" w:cs="Times New Roman"/>
+                <w:color w:val="auto"/>
+                <w:kern w:val="0"/>
+                <w:sz w:val="24"/>
+                <w:szCs w:val="24"/>
+                <w:lang w:val="en-GB" w:eastAsia="en-GB" w:bidi="en-GB"/>
               </w:rPr>
             </w:pPr>
             <w:r>
@@ -2345,7 +2168,7 @@
                 <w:szCs w:val="24"/>
                 <w:lang w:val="en-GB" w:eastAsia="en-GB" w:bidi="en-GB"/>
               </w:rPr>
-              <w:t>Walkthrough/demo</w:t>
+              <w:t>Presentation</w:t>
             </w:r>
           </w:p>
         </w:tc>
@@ -2363,22 +2186,30 @@
             <w:pPr>
               <w:pStyle w:val="Normal"/>
               <w:rPr>
-                <w:rFonts w:ascii="Alegreya Sans" w:hAnsi="Alegreya Sans"/>
-              </w:rPr>
-            </w:pPr>
-            <w:r>
-              <w:rPr>
-                <w:rFonts w:ascii="Alegreya Sans" w:hAnsi="Alegreya Sans"/>
-                <w:sz w:val="24"/>
-                <w:szCs w:val="24"/>
-              </w:rPr>
-              <w:t>Students log in and access a notebook guiding them through the process</w:t>
-            </w:r>
-          </w:p>
-        </w:tc>
-        <w:tc>
-          <w:tcPr>
-            <w:tcW w:w="7095" w:type="dxa"/>
+                <w:rFonts w:ascii="Alegreya Sans" w:hAnsi="Alegreya Sans" w:eastAsia="Times New Roman" w:cs="Times New Roman"/>
+                <w:color w:val="auto"/>
+                <w:kern w:val="0"/>
+                <w:sz w:val="24"/>
+                <w:szCs w:val="24"/>
+                <w:lang w:val="en-GB" w:eastAsia="en-GB" w:bidi="en-GB"/>
+              </w:rPr>
+            </w:pPr>
+            <w:r>
+              <w:rPr>
+                <w:rFonts w:eastAsia="Times New Roman" w:cs="Times New Roman" w:ascii="Alegreya Sans" w:hAnsi="Alegreya Sans"/>
+                <w:color w:val="auto"/>
+                <w:kern w:val="0"/>
+                <w:sz w:val="24"/>
+                <w:szCs w:val="24"/>
+                <w:lang w:val="en-GB" w:eastAsia="en-GB" w:bidi="en-GB"/>
+              </w:rPr>
+              <w:t>Listen / note taking / knowledge integration</w:t>
+            </w:r>
+          </w:p>
+        </w:tc>
+        <w:tc>
+          <w:tcPr>
+            <w:tcW w:w="7128" w:type="dxa"/>
             <w:tcBorders>
               <w:left w:val="single" w:sz="4" w:space="0" w:color="000000"/>
               <w:bottom w:val="single" w:sz="4" w:space="0" w:color="000000"/>
@@ -2399,14 +2230,51 @@
                 <w:sz w:val="24"/>
                 <w:szCs w:val="24"/>
               </w:rPr>
-              <w:t>Same as above, separate skill but same requirement of basic understanding/remembering required for subsequent portions of the lesson</w:t>
+              <w:t xml:space="preserve">Here we focus on the </w:t>
+            </w:r>
+            <w:r>
+              <w:rPr>
+                <w:rFonts w:ascii="Alegreya Sans" w:hAnsi="Alegreya Sans"/>
+                <w:sz w:val="24"/>
+                <w:szCs w:val="24"/>
+                <w:u w:val="single"/>
+              </w:rPr>
+              <w:t xml:space="preserve">Understand+Procedural </w:t>
+            </w:r>
+            <w:r>
+              <w:rPr>
+                <w:rFonts w:ascii="Alegreya Sans" w:hAnsi="Alegreya Sans"/>
+                <w:sz w:val="24"/>
+                <w:szCs w:val="24"/>
+              </w:rPr>
+              <w:t xml:space="preserve">components of </w:t>
+            </w:r>
+            <w:r>
+              <w:rPr>
+                <w:rFonts w:ascii="Alegreya Sans" w:hAnsi="Alegreya Sans"/>
+                <w:b/>
+                <w:bCs/>
+                <w:sz w:val="24"/>
+                <w:szCs w:val="24"/>
+              </w:rPr>
+              <w:t>LO1</w:t>
+            </w:r>
+            <w:r>
+              <w:rPr>
+                <w:rFonts w:ascii="Alegreya Sans" w:hAnsi="Alegreya Sans"/>
+                <w:b w:val="false"/>
+                <w:bCs w:val="false"/>
+                <w:sz w:val="24"/>
+                <w:szCs w:val="24"/>
+              </w:rPr>
+              <w:t>, allowing students to know how assembly algorithms work at a theoretical level so they can begin understanding what parameters they can adjust, and what effect they might have.</w:t>
             </w:r>
           </w:p>
         </w:tc>
       </w:tr>
       <w:tr>
         <w:trPr>
-          <w:trHeight w:val="2230" w:hRule="atLeast"/>
+          <w:trHeight w:val="1043" w:hRule="atLeast"/>
         </w:trPr>
         <w:tc>
           <w:tcPr>
@@ -2433,7 +2301,7 @@
                 <w:sz w:val="24"/>
                 <w:szCs w:val="24"/>
               </w:rPr>
-              <w:t>Math</w:t>
+              <w:t>Assembly: Demo</w:t>
             </w:r>
           </w:p>
           <w:p>
@@ -2451,7 +2319,7 @@
                 <w:sz w:val="24"/>
                 <w:szCs w:val="24"/>
               </w:rPr>
-              <w:t>~20 min.</w:t>
+              <w:t>~10 minutes</w:t>
             </w:r>
           </w:p>
         </w:tc>
@@ -2479,23 +2347,7 @@
                 <w:sz w:val="24"/>
                 <w:szCs w:val="24"/>
               </w:rPr>
-              <w:t>- Math (* / + -) in python, math.sqrt, math.pow</w:t>
-            </w:r>
-          </w:p>
-          <w:p>
-            <w:pPr>
-              <w:pStyle w:val="Normal"/>
-              <w:rPr>
-                <w:rFonts w:ascii="Alegreya Sans" w:hAnsi="Alegreya Sans"/>
-              </w:rPr>
-            </w:pPr>
-            <w:r>
-              <w:rPr>
-                <w:rFonts w:ascii="Alegreya Sans" w:hAnsi="Alegreya Sans"/>
-                <w:sz w:val="24"/>
-                <w:szCs w:val="24"/>
-              </w:rPr>
-              <w:t>- Translate some known math functions (e.g. euclidean distance, root algorithm) into python</w:t>
+              <w:t>Here students will see a demo of assembly and listen to the teacher’s explanation of parameters</w:t>
             </w:r>
           </w:p>
         </w:tc>
@@ -2514,16 +2366,24 @@
             <w:pPr>
               <w:pStyle w:val="Normal"/>
               <w:rPr>
-                <w:rFonts w:ascii="Alegreya Sans" w:hAnsi="Alegreya Sans"/>
-              </w:rPr>
-            </w:pPr>
-            <w:r>
-              <w:rPr>
-                <w:rFonts w:ascii="Alegreya Sans" w:hAnsi="Alegreya Sans"/>
-                <w:sz w:val="24"/>
-                <w:szCs w:val="24"/>
-              </w:rPr>
-              <w:t>Live-coding (Discuss code and execute cells one-by-one)</w:t>
+                <w:rFonts w:ascii="Alegreya Sans" w:hAnsi="Alegreya Sans" w:eastAsia="Times New Roman" w:cs="Times New Roman"/>
+                <w:color w:val="auto"/>
+                <w:kern w:val="0"/>
+                <w:sz w:val="24"/>
+                <w:szCs w:val="24"/>
+                <w:lang w:val="en-GB" w:eastAsia="en-GB" w:bidi="en-GB"/>
+              </w:rPr>
+            </w:pPr>
+            <w:r>
+              <w:rPr>
+                <w:rFonts w:eastAsia="Times New Roman" w:cs="Times New Roman" w:ascii="Alegreya Sans" w:hAnsi="Alegreya Sans"/>
+                <w:color w:val="auto"/>
+                <w:kern w:val="0"/>
+                <w:sz w:val="24"/>
+                <w:szCs w:val="24"/>
+                <w:lang w:val="en-GB" w:eastAsia="en-GB" w:bidi="en-GB"/>
+              </w:rPr>
+              <w:t>Demonstration</w:t>
             </w:r>
           </w:p>
         </w:tc>
@@ -2549,65 +2409,13 @@
               <w:rPr>
                 <w:rFonts w:ascii="Alegreya Sans" w:hAnsi="Alegreya Sans"/>
               </w:rPr>
-              <w:t>Code-along for first portion, executing cells and listening.</w:t>
-            </w:r>
-          </w:p>
-          <w:p>
-            <w:pPr>
-              <w:pStyle w:val="Normal"/>
-              <w:rPr>
-                <w:rFonts w:ascii="Alegreya Sans" w:hAnsi="Alegreya Sans"/>
-              </w:rPr>
-            </w:pPr>
-            <w:r>
-              <w:rPr>
-                <w:rFonts w:ascii="Alegreya Sans" w:hAnsi="Alegreya Sans"/>
-              </w:rPr>
-            </w:r>
-          </w:p>
-          <w:p>
-            <w:pPr>
-              <w:pStyle w:val="Normal"/>
-              <w:rPr>
-                <w:rFonts w:ascii="Alegreya Sans" w:hAnsi="Alegreya Sans"/>
-              </w:rPr>
-            </w:pPr>
-            <w:r>
-              <w:rPr>
-                <w:rFonts w:ascii="Alegreya Sans" w:hAnsi="Alegreya Sans"/>
-                <w:b/>
-                <w:bCs/>
-              </w:rPr>
-              <w:t>This is followed by break out room where students  work in DUOs</w:t>
-            </w:r>
-            <w:r>
-              <w:rPr>
-                <w:rFonts w:ascii="Alegreya Sans" w:hAnsi="Alegreya Sans"/>
-              </w:rPr>
-              <w:t xml:space="preserve"> (pair programming) </w:t>
-            </w:r>
-            <w:r>
-              <w:rPr>
-                <w:rFonts w:eastAsia="Times New Roman" w:cs="Times New Roman" w:ascii="Alegreya Sans" w:hAnsi="Alegreya Sans"/>
-                <w:color w:val="auto"/>
-                <w:kern w:val="0"/>
-                <w:sz w:val="24"/>
-                <w:szCs w:val="20"/>
-                <w:lang w:val="en-GB" w:eastAsia="en-GB" w:bidi="en-GB"/>
-              </w:rPr>
-              <w:t>and are</w:t>
-            </w:r>
-            <w:r>
-              <w:rPr>
-                <w:rFonts w:ascii="Alegreya Sans" w:hAnsi="Alegreya Sans"/>
-              </w:rPr>
-              <w:t xml:space="preserve"> given a function to translate into python code</w:t>
-            </w:r>
-          </w:p>
-        </w:tc>
-        <w:tc>
-          <w:tcPr>
-            <w:tcW w:w="7095" w:type="dxa"/>
+              <w:t>Listen / note taking / memorisation</w:t>
+            </w:r>
+          </w:p>
+        </w:tc>
+        <w:tc>
+          <w:tcPr>
+            <w:tcW w:w="7128" w:type="dxa"/>
             <w:tcBorders>
               <w:top w:val="single" w:sz="4" w:space="0" w:color="000000"/>
               <w:left w:val="single" w:sz="4" w:space="0" w:color="000000"/>
@@ -2625,28 +2433,6 @@
             </w:pPr>
             <w:r>
               <w:rPr>
-                <w:rFonts w:ascii="Alegreya Sans" w:hAnsi="Alegreya Sans"/>
-              </w:rPr>
-              <w:t xml:space="preserve">Here students gain practice running code and then begin learning to </w:t>
-            </w:r>
-            <w:r>
-              <w:rPr>
-                <w:rFonts w:ascii="Alegreya Sans" w:hAnsi="Alegreya Sans"/>
-                <w:i w:val="false"/>
-                <w:iCs w:val="false"/>
-                <w:u w:val="single"/>
-              </w:rPr>
-              <w:t>Apply</w:t>
-            </w:r>
-            <w:r>
-              <w:rPr>
-                <w:rFonts w:ascii="Alegreya Sans" w:hAnsi="Alegreya Sans"/>
-                <w:u w:val="none"/>
-              </w:rPr>
-              <w:t xml:space="preserve"> </w:t>
-            </w:r>
-            <w:r>
-              <w:rPr>
                 <w:rFonts w:eastAsia="Times New Roman" w:cs="Times New Roman" w:ascii="Alegreya Sans" w:hAnsi="Alegreya Sans"/>
                 <w:color w:val="auto"/>
                 <w:kern w:val="0"/>
@@ -2655,7 +2441,61 @@
                 <w:u w:val="none"/>
                 <w:lang w:val="en-GB" w:eastAsia="en-GB" w:bidi="en-GB"/>
               </w:rPr>
-              <w:t>a human description of a function to the transformations necessary for Python.</w:t>
+              <w:t xml:space="preserve">Students now obtain the precise knowledge they’ll need to </w:t>
+            </w:r>
+            <w:r>
+              <w:rPr>
+                <w:rFonts w:eastAsia="Times New Roman" w:cs="Times New Roman" w:ascii="Alegreya Sans" w:hAnsi="Alegreya Sans"/>
+                <w:color w:val="auto"/>
+                <w:kern w:val="0"/>
+                <w:sz w:val="24"/>
+                <w:szCs w:val="20"/>
+                <w:u w:val="single"/>
+                <w:lang w:val="en-GB" w:eastAsia="en-GB" w:bidi="en-GB"/>
+              </w:rPr>
+              <w:t>Remember+Procedural</w:t>
+            </w:r>
+            <w:r>
+              <w:rPr>
+                <w:rFonts w:eastAsia="Times New Roman" w:cs="Times New Roman" w:ascii="Alegreya Sans" w:hAnsi="Alegreya Sans"/>
+                <w:b w:val="false"/>
+                <w:bCs w:val="false"/>
+                <w:color w:val="auto"/>
+                <w:kern w:val="0"/>
+                <w:sz w:val="24"/>
+                <w:szCs w:val="20"/>
+                <w:u w:val="none"/>
+                <w:lang w:val="en-GB" w:eastAsia="en-GB" w:bidi="en-GB"/>
+              </w:rPr>
+              <w:t xml:space="preserve"> steps required to accomplish assembly (</w:t>
+            </w:r>
+            <w:r>
+              <w:rPr>
+                <w:rFonts w:eastAsia="Times New Roman" w:cs="Times New Roman" w:ascii="Alegreya Sans" w:hAnsi="Alegreya Sans"/>
+                <w:b/>
+                <w:bCs/>
+                <w:color w:val="auto"/>
+                <w:kern w:val="0"/>
+                <w:sz w:val="24"/>
+                <w:szCs w:val="20"/>
+                <w:u w:val="none"/>
+                <w:lang w:val="en-GB" w:eastAsia="en-GB" w:bidi="en-GB"/>
+              </w:rPr>
+              <w:t>LO1</w:t>
+            </w:r>
+            <w:r>
+              <w:rPr>
+                <w:rFonts w:eastAsia="Times New Roman" w:cs="Times New Roman" w:ascii="Alegreya Sans" w:hAnsi="Alegreya Sans"/>
+                <w:b w:val="false"/>
+                <w:bCs w:val="false"/>
+                <w:color w:val="auto"/>
+                <w:kern w:val="0"/>
+                <w:sz w:val="24"/>
+                <w:szCs w:val="20"/>
+                <w:u w:val="none"/>
+                <w:lang w:val="en-GB" w:eastAsia="en-GB" w:bidi="en-GB"/>
+              </w:rPr>
+              <w:t>)</w:t>
             </w:r>
           </w:p>
         </w:tc>
@@ -2689,7 +2529,26 @@
                 <w:b/>
                 <w:bCs/>
               </w:rPr>
-              <w:t>10 min</w:t>
+              <w:t>Assembly: Hands-on</w:t>
+            </w:r>
+          </w:p>
+          <w:p>
+            <w:pPr>
+              <w:pStyle w:val="Normal"/>
+              <w:rPr>
+                <w:rFonts w:ascii="Alegreya Sans" w:hAnsi="Alegreya Sans"/>
+                <w:b/>
+                <w:b/>
+                <w:bCs/>
+              </w:rPr>
+            </w:pPr>
+            <w:r>
+              <w:rPr>
+                <w:rFonts w:ascii="Alegreya Sans" w:hAnsi="Alegreya Sans"/>
+                <w:b/>
+                <w:bCs/>
+              </w:rPr>
+              <w:t>~20 minutes</w:t>
             </w:r>
           </w:p>
         </w:tc>
@@ -2714,7 +2573,7 @@
               <w:rPr>
                 <w:rFonts w:ascii="Alegreya Sans" w:hAnsi="Alegreya Sans"/>
               </w:rPr>
-              <w:t>Q&amp;A and discussion, check in with feelings</w:t>
+              <w:t>Students move into breakout rooms where they do the assembly for multiple genomes, and report on their results. (most/fewest contigs (grep), biggest/smallest (wc))</w:t>
             </w:r>
           </w:p>
         </w:tc>
@@ -2739,7 +2598,7 @@
               <w:rPr>
                 <w:rFonts w:ascii="Alegreya Sans" w:hAnsi="Alegreya Sans"/>
               </w:rPr>
-              <w:t>Discussion</w:t>
+              <w:t>Observation</w:t>
             </w:r>
           </w:p>
         </w:tc>
@@ -2764,13 +2623,13 @@
               <w:rPr>
                 <w:rFonts w:ascii="Alegreya Sans" w:hAnsi="Alegreya Sans"/>
               </w:rPr>
-              <w:t>Answering questions, posing their own, integrating knowledge.</w:t>
-            </w:r>
-          </w:p>
-        </w:tc>
-        <w:tc>
-          <w:tcPr>
-            <w:tcW w:w="7095" w:type="dxa"/>
+              <w:t>Hands-on activity where students work in duos to accomplish the activity and report back results</w:t>
+            </w:r>
+          </w:p>
+        </w:tc>
+        <w:tc>
+          <w:tcPr>
+            <w:tcW w:w="7128" w:type="dxa"/>
             <w:tcBorders>
               <w:left w:val="single" w:sz="4" w:space="0" w:color="000000"/>
               <w:bottom w:val="single" w:sz="4" w:space="0" w:color="000000"/>
@@ -2789,7 +2648,137 @@
               <w:rPr>
                 <w:rFonts w:ascii="Alegreya Sans" w:hAnsi="Alegreya Sans"/>
               </w:rPr>
-              <w:t>Check in with student  feelings to ensure their cognitive load is not overwhelming.</w:t>
+              <w:t xml:space="preserve">Students </w:t>
+            </w:r>
+            <w:r>
+              <w:rPr>
+                <w:rFonts w:ascii="Alegreya Sans" w:hAnsi="Alegreya Sans"/>
+                <w:u w:val="single"/>
+              </w:rPr>
+              <w:t>Apply+Procedural</w:t>
+            </w:r>
+            <w:r>
+              <w:rPr>
+                <w:rFonts w:ascii="Alegreya Sans" w:hAnsi="Alegreya Sans"/>
+              </w:rPr>
+              <w:t xml:space="preserve"> knowledge from the previous step to do the assembly and then </w:t>
+            </w:r>
+            <w:r>
+              <w:rPr>
+                <w:rFonts w:ascii="Alegreya Sans" w:hAnsi="Alegreya Sans"/>
+                <w:u w:val="single"/>
+              </w:rPr>
+              <w:t>Analyse+Factual</w:t>
+            </w:r>
+            <w:r>
+              <w:rPr>
+                <w:rFonts w:ascii="Alegreya Sans" w:hAnsi="Alegreya Sans"/>
+                <w:u w:val="none"/>
+              </w:rPr>
+              <w:t xml:space="preserve"> results of their process. </w:t>
+              <w:br/>
+            </w:r>
+            <w:r>
+              <w:rPr>
+                <w:rFonts w:ascii="Alegreya Sans" w:hAnsi="Alegreya Sans"/>
+                <w:u w:val="none"/>
+              </w:rPr>
+              <w:t>(</w:t>
+            </w:r>
+            <w:r>
+              <w:rPr>
+                <w:rFonts w:eastAsia="Times New Roman" w:cs="Times New Roman" w:ascii="Alegreya Sans" w:hAnsi="Alegreya Sans"/>
+                <w:color w:val="auto"/>
+                <w:kern w:val="0"/>
+                <w:sz w:val="24"/>
+                <w:szCs w:val="20"/>
+                <w:u w:val="none"/>
+                <w:lang w:val="en-GB" w:eastAsia="en-GB" w:bidi="en-GB"/>
+              </w:rPr>
+              <w:t>Complete</w:t>
+            </w:r>
+            <w:r>
+              <w:rPr>
+                <w:rFonts w:ascii="Alegreya Sans" w:hAnsi="Alegreya Sans"/>
+                <w:u w:val="none"/>
+              </w:rPr>
+              <w:t xml:space="preserve"> </w:t>
+            </w:r>
+            <w:r>
+              <w:rPr>
+                <w:rFonts w:ascii="Alegreya Sans" w:hAnsi="Alegreya Sans"/>
+                <w:b/>
+                <w:bCs/>
+                <w:u w:val="none"/>
+              </w:rPr>
+              <w:t>LO1</w:t>
+            </w:r>
+            <w:r>
+              <w:rPr>
+                <w:rFonts w:ascii="Alegreya Sans" w:hAnsi="Alegreya Sans"/>
+                <w:u w:val="none"/>
+              </w:rPr>
+              <w:t>)</w:t>
+            </w:r>
+          </w:p>
+        </w:tc>
+      </w:tr>
+      <w:tr>
+        <w:trPr/>
+        <w:tc>
+          <w:tcPr>
+            <w:tcW w:w="2204" w:type="dxa"/>
+            <w:tcBorders>
+              <w:bottom w:val="single" w:sz="4" w:space="0" w:color="000000"/>
+              <w:right w:val="single" w:sz="4" w:space="0" w:color="000000"/>
+            </w:tcBorders>
+            <w:shd w:fill="FFFFFF" w:val="clear"/>
+          </w:tcPr>
+          <w:p>
+            <w:pPr>
+              <w:pStyle w:val="Normal"/>
+              <w:rPr>
+                <w:rFonts w:ascii="Alegreya Sans" w:hAnsi="Alegreya Sans"/>
+              </w:rPr>
+            </w:pPr>
+            <w:r>
+              <w:rPr>
+                <w:rFonts w:ascii="Alegreya Sans" w:hAnsi="Alegreya Sans"/>
+                <w:b/>
+                <w:bCs/>
+                <w:sz w:val="24"/>
+                <w:szCs w:val="24"/>
+              </w:rPr>
+              <w:t>~15 min</w:t>
+            </w:r>
+          </w:p>
+        </w:tc>
+        <w:tc>
+          <w:tcPr>
+            <w:tcW w:w="19459" w:type="dxa"/>
+            <w:gridSpan w:val="4"/>
+            <w:tcBorders>
+              <w:left w:val="single" w:sz="4" w:space="0" w:color="000000"/>
+              <w:bottom w:val="single" w:sz="4" w:space="0" w:color="000000"/>
+              <w:right w:val="single" w:sz="4" w:space="0" w:color="000000"/>
+            </w:tcBorders>
+            <w:shd w:fill="FFFFFF" w:val="clear"/>
+          </w:tcPr>
+          <w:p>
+            <w:pPr>
+              <w:pStyle w:val="Normal"/>
+              <w:jc w:val="center"/>
+              <w:rPr>
+                <w:rFonts w:ascii="Alegreya Sans" w:hAnsi="Alegreya Sans"/>
+              </w:rPr>
+            </w:pPr>
+            <w:r>
+              <w:rPr>
+                <w:rFonts w:ascii="Alegreya Sans" w:hAnsi="Alegreya Sans"/>
+                <w:sz w:val="24"/>
+                <w:szCs w:val="24"/>
+              </w:rPr>
+              <w:t>Break</w:t>
             </w:r>
           </w:p>
         </w:tc>
@@ -2814,31 +2803,37 @@
             </w:pPr>
             <w:r>
               <w:rPr>
-                <w:rFonts w:ascii="Alegreya Sans" w:hAnsi="Alegreya Sans"/>
+                <w:rFonts w:eastAsia="Times New Roman" w:cs="Times New Roman" w:ascii="Alegreya Sans" w:hAnsi="Alegreya Sans"/>
                 <w:b/>
                 <w:bCs/>
-                <w:sz w:val="24"/>
-                <w:szCs w:val="24"/>
-              </w:rPr>
-              <w:t>Math</w:t>
-            </w:r>
-          </w:p>
-          <w:p>
-            <w:pPr>
-              <w:pStyle w:val="Normal"/>
-              <w:rPr>
-                <w:rFonts w:ascii="Alegreya Sans" w:hAnsi="Alegreya Sans"/>
-              </w:rPr>
-            </w:pPr>
-            <w:r>
-              <w:rPr>
-                <w:rFonts w:ascii="Alegreya Sans" w:hAnsi="Alegreya Sans"/>
+                <w:color w:val="auto"/>
+                <w:kern w:val="0"/>
+                <w:sz w:val="24"/>
+                <w:szCs w:val="24"/>
+                <w:lang w:val="en-GB" w:eastAsia="en-GB" w:bidi="en-GB"/>
+              </w:rPr>
+              <w:t>Quality Contrtol: Demo</w:t>
+            </w:r>
+          </w:p>
+          <w:p>
+            <w:pPr>
+              <w:pStyle w:val="Normal"/>
+              <w:rPr>
+                <w:rFonts w:ascii="Alegreya Sans" w:hAnsi="Alegreya Sans"/>
+              </w:rPr>
+            </w:pPr>
+            <w:r>
+              <w:rPr>
+                <w:rFonts w:eastAsia="Times New Roman" w:cs="Times New Roman" w:ascii="Alegreya Sans" w:hAnsi="Alegreya Sans"/>
                 <w:b/>
                 <w:bCs/>
-                <w:sz w:val="24"/>
-                <w:szCs w:val="24"/>
-              </w:rPr>
-              <w:t>~20  min.</w:t>
+                <w:color w:val="auto"/>
+                <w:kern w:val="0"/>
+                <w:sz w:val="24"/>
+                <w:szCs w:val="24"/>
+                <w:lang w:val="en-GB" w:eastAsia="en-GB" w:bidi="en-GB"/>
+              </w:rPr>
+              <w:t>~20 minutes</w:t>
             </w:r>
           </w:p>
         </w:tc>
@@ -2865,23 +2860,7 @@
                 <w:sz w:val="24"/>
                 <w:szCs w:val="24"/>
               </w:rPr>
-              <w:t>- Strings (add / format)</w:t>
-            </w:r>
-          </w:p>
-          <w:p>
-            <w:pPr>
-              <w:pStyle w:val="Normal"/>
-              <w:rPr>
-                <w:rFonts w:ascii="Alegreya Sans" w:hAnsi="Alegreya Sans"/>
-              </w:rPr>
-            </w:pPr>
-            <w:r>
-              <w:rPr>
-                <w:rFonts w:ascii="Alegreya Sans" w:hAnsi="Alegreya Sans"/>
-                <w:sz w:val="24"/>
-                <w:szCs w:val="24"/>
-              </w:rPr>
-              <w:t>- Translate function into python (exercise)</w:t>
+              <w:t>Instructor demonstrates quality control and discusses several metrics that are used. Demonstrates QUAST. Demonstrates Bandage.</w:t>
             </w:r>
           </w:p>
         </w:tc>
@@ -2899,16 +2878,24 @@
             <w:pPr>
               <w:pStyle w:val="Normal"/>
               <w:rPr>
-                <w:rFonts w:ascii="Alegreya Sans" w:hAnsi="Alegreya Sans"/>
-              </w:rPr>
-            </w:pPr>
-            <w:r>
-              <w:rPr>
-                <w:rFonts w:ascii="Alegreya Sans" w:hAnsi="Alegreya Sans"/>
-                <w:sz w:val="24"/>
-                <w:szCs w:val="24"/>
-              </w:rPr>
-              <w:t>Live-coding</w:t>
+                <w:rFonts w:ascii="Alegreya Sans" w:hAnsi="Alegreya Sans" w:eastAsia="Times New Roman" w:cs="Times New Roman"/>
+                <w:color w:val="auto"/>
+                <w:kern w:val="0"/>
+                <w:sz w:val="24"/>
+                <w:szCs w:val="20"/>
+                <w:lang w:val="en-GB" w:eastAsia="en-GB" w:bidi="en-GB"/>
+              </w:rPr>
+            </w:pPr>
+            <w:r>
+              <w:rPr>
+                <w:rFonts w:eastAsia="Times New Roman" w:cs="Times New Roman" w:ascii="Alegreya Sans" w:hAnsi="Alegreya Sans"/>
+                <w:color w:val="auto"/>
+                <w:kern w:val="0"/>
+                <w:sz w:val="24"/>
+                <w:szCs w:val="20"/>
+                <w:lang w:val="en-GB" w:eastAsia="en-GB" w:bidi="en-GB"/>
+              </w:rPr>
+              <w:t>Demonstration</w:t>
             </w:r>
           </w:p>
         </w:tc>
@@ -2933,13 +2920,13 @@
               <w:rPr>
                 <w:rFonts w:ascii="Alegreya Sans" w:hAnsi="Alegreya Sans"/>
               </w:rPr>
-              <w:t>Code-along for first portion, followed by break out room where students are given a function to translate into python code</w:t>
-            </w:r>
-          </w:p>
-        </w:tc>
-        <w:tc>
-          <w:tcPr>
-            <w:tcW w:w="7095" w:type="dxa"/>
+              <w:t>Listen / note taking / memorisation</w:t>
+            </w:r>
+          </w:p>
+        </w:tc>
+        <w:tc>
+          <w:tcPr>
+            <w:tcW w:w="7128" w:type="dxa"/>
             <w:tcBorders>
               <w:left w:val="single" w:sz="4" w:space="0" w:color="000000"/>
               <w:bottom w:val="single" w:sz="4" w:space="0" w:color="000000"/>
@@ -2956,28 +2943,6 @@
             </w:pPr>
             <w:r>
               <w:rPr>
-                <w:rFonts w:ascii="Alegreya Sans" w:hAnsi="Alegreya Sans"/>
-              </w:rPr>
-              <w:t xml:space="preserve">Here students gain practice running code and then begin learning to </w:t>
-            </w:r>
-            <w:r>
-              <w:rPr>
-                <w:rFonts w:ascii="Alegreya Sans" w:hAnsi="Alegreya Sans"/>
-                <w:i w:val="false"/>
-                <w:iCs w:val="false"/>
-                <w:u w:val="single"/>
-              </w:rPr>
-              <w:t>Apply</w:t>
-            </w:r>
-            <w:r>
-              <w:rPr>
-                <w:rFonts w:ascii="Alegreya Sans" w:hAnsi="Alegreya Sans"/>
-                <w:u w:val="none"/>
-              </w:rPr>
-              <w:t xml:space="preserve"> </w:t>
-            </w:r>
-            <w:r>
-              <w:rPr>
                 <w:rFonts w:eastAsia="Times New Roman" w:cs="Times New Roman" w:ascii="Alegreya Sans" w:hAnsi="Alegreya Sans"/>
                 <w:color w:val="auto"/>
                 <w:kern w:val="0"/>
@@ -2986,73 +2951,111 @@
                 <w:u w:val="none"/>
                 <w:lang w:val="en-GB" w:eastAsia="en-GB" w:bidi="en-GB"/>
               </w:rPr>
-              <w:t>a human description of a function to the transformations necessary for Python.</w:t>
+              <w:t xml:space="preserve">Students now obtain the precise knowledge they’ll need to </w:t>
+            </w:r>
+            <w:r>
+              <w:rPr>
+                <w:rFonts w:eastAsia="Times New Roman" w:cs="Times New Roman" w:ascii="Alegreya Sans" w:hAnsi="Alegreya Sans"/>
+                <w:color w:val="auto"/>
+                <w:kern w:val="0"/>
+                <w:sz w:val="24"/>
+                <w:szCs w:val="20"/>
+                <w:u w:val="single"/>
+                <w:lang w:val="en-GB" w:eastAsia="en-GB" w:bidi="en-GB"/>
+              </w:rPr>
+              <w:t>Remember+Procedural</w:t>
+            </w:r>
+            <w:r>
+              <w:rPr>
+                <w:rFonts w:eastAsia="Times New Roman" w:cs="Times New Roman" w:ascii="Alegreya Sans" w:hAnsi="Alegreya Sans"/>
+                <w:b w:val="false"/>
+                <w:bCs w:val="false"/>
+                <w:color w:val="auto"/>
+                <w:kern w:val="0"/>
+                <w:sz w:val="24"/>
+                <w:szCs w:val="20"/>
+                <w:u w:val="none"/>
+                <w:lang w:val="en-GB" w:eastAsia="en-GB" w:bidi="en-GB"/>
+              </w:rPr>
+              <w:t xml:space="preserve"> steps required to accomplish assembly (</w:t>
+            </w:r>
+            <w:r>
+              <w:rPr>
+                <w:rFonts w:eastAsia="Times New Roman" w:cs="Times New Roman" w:ascii="Alegreya Sans" w:hAnsi="Alegreya Sans"/>
+                <w:b/>
+                <w:bCs/>
+                <w:color w:val="auto"/>
+                <w:kern w:val="0"/>
+                <w:sz w:val="24"/>
+                <w:szCs w:val="20"/>
+                <w:u w:val="none"/>
+                <w:lang w:val="en-GB" w:eastAsia="en-GB" w:bidi="en-GB"/>
+              </w:rPr>
+              <w:t>L</w:t>
+            </w:r>
+            <w:r>
+              <w:rPr>
+                <w:rFonts w:eastAsia="Times New Roman" w:cs="Times New Roman" w:ascii="Alegreya Sans" w:hAnsi="Alegreya Sans"/>
+                <w:b/>
+                <w:bCs/>
+                <w:color w:val="auto"/>
+                <w:kern w:val="0"/>
+                <w:sz w:val="24"/>
+                <w:szCs w:val="20"/>
+                <w:u w:val="none"/>
+                <w:lang w:val="en-GB" w:eastAsia="en-GB" w:bidi="en-GB"/>
+              </w:rPr>
+              <w:t>O2</w:t>
+            </w:r>
+            <w:r>
+              <w:rPr>
+                <w:rFonts w:eastAsia="Times New Roman" w:cs="Times New Roman" w:ascii="Alegreya Sans" w:hAnsi="Alegreya Sans"/>
+                <w:b w:val="false"/>
+                <w:bCs w:val="false"/>
+                <w:color w:val="auto"/>
+                <w:kern w:val="0"/>
+                <w:sz w:val="24"/>
+                <w:szCs w:val="20"/>
+                <w:u w:val="none"/>
+                <w:lang w:val="en-GB" w:eastAsia="en-GB" w:bidi="en-GB"/>
+              </w:rPr>
+              <w:t xml:space="preserve"> &amp; </w:t>
+            </w:r>
+            <w:r>
+              <w:rPr>
+                <w:rFonts w:eastAsia="Times New Roman" w:cs="Times New Roman" w:ascii="Alegreya Sans" w:hAnsi="Alegreya Sans"/>
+                <w:b/>
+                <w:bCs/>
+                <w:color w:val="auto"/>
+                <w:kern w:val="0"/>
+                <w:sz w:val="24"/>
+                <w:szCs w:val="20"/>
+                <w:u w:val="none"/>
+                <w:lang w:val="en-GB" w:eastAsia="en-GB" w:bidi="en-GB"/>
+              </w:rPr>
+              <w:t>LO3</w:t>
+            </w:r>
+            <w:r>
+              <w:rPr>
+                <w:rFonts w:eastAsia="Times New Roman" w:cs="Times New Roman" w:ascii="Alegreya Sans" w:hAnsi="Alegreya Sans"/>
+                <w:b w:val="false"/>
+                <w:bCs w:val="false"/>
+                <w:color w:val="auto"/>
+                <w:kern w:val="0"/>
+                <w:sz w:val="24"/>
+                <w:szCs w:val="20"/>
+                <w:u w:val="none"/>
+                <w:lang w:val="en-GB" w:eastAsia="en-GB" w:bidi="en-GB"/>
+              </w:rPr>
+              <w:t>)</w:t>
             </w:r>
           </w:p>
         </w:tc>
       </w:tr>
       <w:tr>
-        <w:trPr/>
-        <w:tc>
-          <w:tcPr>
-            <w:tcW w:w="2204" w:type="dxa"/>
-            <w:tcBorders>
-              <w:bottom w:val="single" w:sz="4" w:space="0" w:color="000000"/>
-              <w:right w:val="single" w:sz="4" w:space="0" w:color="000000"/>
-            </w:tcBorders>
-            <w:shd w:fill="FFFFFF" w:val="clear"/>
-          </w:tcPr>
-          <w:p>
-            <w:pPr>
-              <w:pStyle w:val="Normal"/>
-              <w:rPr>
-                <w:rFonts w:ascii="Alegreya Sans" w:hAnsi="Alegreya Sans"/>
-              </w:rPr>
-            </w:pPr>
-            <w:r>
-              <w:rPr>
-                <w:rFonts w:ascii="Alegreya Sans" w:hAnsi="Alegreya Sans"/>
-                <w:b/>
-                <w:bCs/>
-                <w:sz w:val="24"/>
-                <w:szCs w:val="24"/>
-              </w:rPr>
-              <w:t>~15 min</w:t>
-            </w:r>
-          </w:p>
-        </w:tc>
-        <w:tc>
-          <w:tcPr>
-            <w:tcW w:w="19426" w:type="dxa"/>
-            <w:gridSpan w:val="4"/>
-            <w:tcBorders>
-              <w:left w:val="single" w:sz="4" w:space="0" w:color="000000"/>
-              <w:bottom w:val="single" w:sz="4" w:space="0" w:color="000000"/>
-              <w:right w:val="single" w:sz="4" w:space="0" w:color="000000"/>
-            </w:tcBorders>
-            <w:shd w:fill="FFFFFF" w:val="clear"/>
-          </w:tcPr>
-          <w:p>
-            <w:pPr>
-              <w:pStyle w:val="Normal"/>
-              <w:jc w:val="center"/>
-              <w:rPr>
-                <w:rFonts w:ascii="Alegreya Sans" w:hAnsi="Alegreya Sans"/>
-              </w:rPr>
-            </w:pPr>
-            <w:r>
-              <w:rPr>
-                <w:rFonts w:ascii="Alegreya Sans" w:hAnsi="Alegreya Sans"/>
-                <w:sz w:val="24"/>
-                <w:szCs w:val="24"/>
-              </w:rPr>
-              <w:t>Break</w:t>
-            </w:r>
-          </w:p>
-        </w:tc>
-      </w:tr>
-      <w:tr>
-        <w:trPr/>
+        <w:trPr>
+          <w:trHeight w:val="942" w:hRule="atLeast"/>
+        </w:trPr>
         <w:tc>
           <w:tcPr>
             <w:tcW w:w="2204" w:type="dxa"/>
@@ -3071,16 +3074,11 @@
             </w:pPr>
             <w:r>
               <w:rPr>
-                <w:rFonts w:eastAsia="Times New Roman" w:cs="Times New Roman" w:ascii="Alegreya Sans" w:hAnsi="Alegreya Sans"/>
+                <w:rFonts w:ascii="Alegreya Sans" w:hAnsi="Alegreya Sans"/>
                 <w:b/>
                 <w:bCs/>
-                <w:color w:val="auto"/>
-                <w:kern w:val="0"/>
-                <w:sz w:val="24"/>
-                <w:szCs w:val="24"/>
-                <w:lang w:val="en-GB" w:eastAsia="en-GB" w:bidi="en-GB"/>
-              </w:rPr>
-              <w:t>Functions!</w:t>
+              </w:rPr>
+              <w:t>Quality Control: Hands on</w:t>
             </w:r>
           </w:p>
           <w:p>
@@ -3095,10 +3093,8 @@
                 <w:rFonts w:ascii="Alegreya Sans" w:hAnsi="Alegreya Sans"/>
                 <w:b/>
                 <w:bCs/>
-                <w:sz w:val="24"/>
-                <w:szCs w:val="24"/>
-              </w:rPr>
-              <w:t>~20 Min</w:t>
+              </w:rPr>
+              <w:t>~30 minutes</w:t>
             </w:r>
           </w:p>
         </w:tc>
@@ -3125,36 +3121,15 @@
                 <w:sz w:val="24"/>
                 <w:szCs w:val="24"/>
               </w:rPr>
-              <w:t>- What is a function (conceptually)</w:t>
-            </w:r>
-          </w:p>
-          <w:p>
-            <w:pPr>
-              <w:pStyle w:val="Normal"/>
-              <w:rPr>
-                <w:rFonts w:ascii="Alegreya Sans" w:hAnsi="Alegreya Sans"/>
-              </w:rPr>
-            </w:pPr>
-            <w:r>
-              <w:rPr>
-                <w:rFonts w:ascii="Alegreya Sans" w:hAnsi="Alegreya Sans"/>
-                <w:sz w:val="24"/>
-                <w:szCs w:val="24"/>
-              </w:rPr>
-              <w:t>- What do they look like</w:t>
-            </w:r>
-          </w:p>
-          <w:p>
-            <w:pPr>
-              <w:pStyle w:val="Normal"/>
-              <w:rPr>
-                <w:rFonts w:ascii="Alegreya Sans" w:hAnsi="Alegreya Sans"/>
-              </w:rPr>
-            </w:pPr>
-            <w:r>
-              <w:rPr>
-                <w:rFonts w:ascii="Alegreya Sans" w:hAnsi="Alegreya Sans"/>
-              </w:rPr>
+              <w:t xml:space="preserve">Students move into breakout rooms where they do </w:t>
+            </w:r>
+            <w:r>
+              <w:rPr>
+                <w:rFonts w:ascii="Alegreya Sans" w:hAnsi="Alegreya Sans"/>
+                <w:sz w:val="24"/>
+                <w:szCs w:val="24"/>
+              </w:rPr>
+              <w:t>the quality metrics across their genomes, and investigate bandage where necessary.</w:t>
             </w:r>
           </w:p>
         </w:tc>
@@ -3172,24 +3147,14 @@
             <w:pPr>
               <w:pStyle w:val="Normal"/>
               <w:rPr>
-                <w:rFonts w:ascii="Alegreya Sans" w:hAnsi="Alegreya Sans" w:eastAsia="Times New Roman" w:cs="Times New Roman"/>
-                <w:color w:val="auto"/>
-                <w:kern w:val="0"/>
-                <w:sz w:val="24"/>
-                <w:szCs w:val="20"/>
-                <w:lang w:val="en-GB" w:eastAsia="en-GB" w:bidi="en-GB"/>
-              </w:rPr>
-            </w:pPr>
-            <w:r>
-              <w:rPr>
-                <w:rFonts w:eastAsia="Times New Roman" w:cs="Times New Roman" w:ascii="Alegreya Sans" w:hAnsi="Alegreya Sans"/>
-                <w:color w:val="auto"/>
-                <w:kern w:val="0"/>
-                <w:sz w:val="24"/>
-                <w:szCs w:val="20"/>
-                <w:lang w:val="en-GB" w:eastAsia="en-GB" w:bidi="en-GB"/>
-              </w:rPr>
-              <w:t>Lecturing</w:t>
+                <w:rFonts w:ascii="Alegreya Sans" w:hAnsi="Alegreya Sans"/>
+              </w:rPr>
+            </w:pPr>
+            <w:r>
+              <w:rPr>
+                <w:rFonts w:ascii="Alegreya Sans" w:hAnsi="Alegreya Sans"/>
+              </w:rPr>
+              <w:t>Observation</w:t>
             </w:r>
           </w:p>
         </w:tc>
@@ -3214,13 +3179,27 @@
               <w:rPr>
                 <w:rFonts w:ascii="Alegreya Sans" w:hAnsi="Alegreya Sans"/>
               </w:rPr>
-              <w:t>Obtaining the knowledge</w:t>
-            </w:r>
-          </w:p>
-        </w:tc>
-        <w:tc>
-          <w:tcPr>
-            <w:tcW w:w="7095" w:type="dxa"/>
+              <w:t xml:space="preserve">Hands-on </w:t>
+            </w:r>
+            <w:r>
+              <w:rPr>
+                <w:rFonts w:ascii="Alegreya Sans" w:hAnsi="Alegreya Sans"/>
+                <w:b/>
+                <w:bCs/>
+              </w:rPr>
+              <w:t>activity</w:t>
+            </w:r>
+            <w:r>
+              <w:rPr>
+                <w:rFonts w:ascii="Alegreya Sans" w:hAnsi="Alegreya Sans"/>
+              </w:rPr>
+              <w:t xml:space="preserve"> where students work in duos to accomplish the activity and report back results</w:t>
+            </w:r>
+          </w:p>
+        </w:tc>
+        <w:tc>
+          <w:tcPr>
+            <w:tcW w:w="7128" w:type="dxa"/>
             <w:tcBorders>
               <w:left w:val="single" w:sz="4" w:space="0" w:color="000000"/>
               <w:bottom w:val="single" w:sz="4" w:space="0" w:color="000000"/>
@@ -3241,15 +3220,129 @@
                 <w:sz w:val="24"/>
                 <w:szCs w:val="24"/>
               </w:rPr>
-              <w:t>Same as above, but separate skill. The student takes the knowledge from the live-coding portion where they watched the teacher write some code (and did so along with the teacher)</w:t>
+              <w:t xml:space="preserve">Students </w:t>
+            </w:r>
+            <w:r>
+              <w:rPr>
+                <w:rFonts w:ascii="Alegreya Sans" w:hAnsi="Alegreya Sans"/>
+                <w:sz w:val="24"/>
+                <w:szCs w:val="24"/>
+                <w:u w:val="single"/>
+              </w:rPr>
+              <w:t>Apply+Procedural</w:t>
+            </w:r>
+            <w:r>
+              <w:rPr>
+                <w:rFonts w:ascii="Alegreya Sans" w:hAnsi="Alegreya Sans"/>
+                <w:sz w:val="24"/>
+                <w:szCs w:val="24"/>
+              </w:rPr>
+              <w:t xml:space="preserve"> knowledge from the previous step to do the assembly and then </w:t>
+            </w:r>
+            <w:r>
+              <w:rPr>
+                <w:rFonts w:ascii="Alegreya Sans" w:hAnsi="Alegreya Sans"/>
+                <w:sz w:val="24"/>
+                <w:szCs w:val="24"/>
+                <w:u w:val="single"/>
+              </w:rPr>
+              <w:t>Analyse+Factual</w:t>
+            </w:r>
+            <w:r>
+              <w:rPr>
+                <w:rFonts w:ascii="Alegreya Sans" w:hAnsi="Alegreya Sans"/>
+                <w:sz w:val="24"/>
+                <w:szCs w:val="24"/>
+                <w:u w:val="none"/>
+              </w:rPr>
+              <w:t xml:space="preserve"> results of their process. </w:t>
+            </w:r>
+            <w:r>
+              <w:rPr>
+                <w:rFonts w:ascii="Alegreya Sans" w:hAnsi="Alegreya Sans"/>
+                <w:sz w:val="24"/>
+                <w:szCs w:val="24"/>
+                <w:u w:val="none"/>
+              </w:rPr>
+              <w:t xml:space="preserve">Additionally they need to </w:t>
+            </w:r>
+            <w:r>
+              <w:rPr>
+                <w:rFonts w:ascii="Alegreya Sans" w:hAnsi="Alegreya Sans"/>
+                <w:sz w:val="24"/>
+                <w:szCs w:val="24"/>
+                <w:u w:val="single"/>
+              </w:rPr>
+              <w:t>Evaluate+Procedural</w:t>
+            </w:r>
+            <w:r>
+              <w:rPr>
+                <w:rFonts w:ascii="Alegreya Sans" w:hAnsi="Alegreya Sans"/>
+                <w:sz w:val="24"/>
+                <w:szCs w:val="24"/>
+                <w:u w:val="none"/>
+              </w:rPr>
+              <w:t xml:space="preserve"> to conclude the best/worst assemblies. (</w:t>
+            </w:r>
+            <w:r>
+              <w:rPr>
+                <w:rFonts w:eastAsia="Times New Roman" w:cs="Times New Roman" w:ascii="Alegreya Sans" w:hAnsi="Alegreya Sans"/>
+                <w:color w:val="auto"/>
+                <w:kern w:val="0"/>
+                <w:sz w:val="24"/>
+                <w:szCs w:val="24"/>
+                <w:u w:val="none"/>
+                <w:lang w:val="en-GB" w:eastAsia="en-GB" w:bidi="en-GB"/>
+              </w:rPr>
+              <w:t xml:space="preserve">Complete </w:t>
+            </w:r>
+            <w:r>
+              <w:rPr>
+                <w:rFonts w:ascii="Alegreya Sans" w:hAnsi="Alegreya Sans"/>
+                <w:sz w:val="24"/>
+                <w:szCs w:val="24"/>
+                <w:u w:val="none"/>
+              </w:rPr>
+              <w:t xml:space="preserve"> </w:t>
+            </w:r>
+            <w:r>
+              <w:rPr>
+                <w:rFonts w:ascii="Alegreya Sans" w:hAnsi="Alegreya Sans"/>
+                <w:b/>
+                <w:bCs/>
+                <w:sz w:val="24"/>
+                <w:szCs w:val="24"/>
+                <w:u w:val="none"/>
+              </w:rPr>
+              <w:t>LO2</w:t>
+            </w:r>
+            <w:r>
+              <w:rPr>
+                <w:rFonts w:ascii="Alegreya Sans" w:hAnsi="Alegreya Sans"/>
+                <w:b w:val="false"/>
+                <w:bCs w:val="false"/>
+                <w:sz w:val="24"/>
+                <w:szCs w:val="24"/>
+                <w:u w:val="none"/>
+              </w:rPr>
+              <w:t xml:space="preserve"> &amp; </w:t>
+            </w:r>
+            <w:r>
+              <w:rPr>
+                <w:rFonts w:ascii="Alegreya Sans" w:hAnsi="Alegreya Sans"/>
+                <w:b/>
+                <w:bCs/>
+                <w:sz w:val="24"/>
+                <w:szCs w:val="24"/>
+                <w:u w:val="none"/>
+              </w:rPr>
+              <w:t>LO3.)</w:t>
             </w:r>
           </w:p>
         </w:tc>
       </w:tr>
       <w:tr>
-        <w:trPr>
-          <w:trHeight w:val="942" w:hRule="atLeast"/>
-        </w:trPr>
+        <w:trPr/>
         <w:tc>
           <w:tcPr>
             <w:tcW w:w="2204" w:type="dxa"/>
@@ -3257,38 +3350,48 @@
               <w:bottom w:val="single" w:sz="4" w:space="0" w:color="000000"/>
               <w:right w:val="single" w:sz="4" w:space="0" w:color="000000"/>
             </w:tcBorders>
-            <w:shd w:fill="B7B3CA" w:val="clear"/>
-          </w:tcPr>
-          <w:p>
-            <w:pPr>
-              <w:pStyle w:val="Normal"/>
-              <w:rPr>
-                <w:rFonts w:ascii="Alegreya Sans" w:hAnsi="Alegreya Sans"/>
-              </w:rPr>
-            </w:pPr>
-            <w:r>
-              <w:rPr>
-                <w:rFonts w:ascii="Alegreya Sans" w:hAnsi="Alegreya Sans"/>
+            <w:shd w:fill="FFB66C" w:val="clear"/>
+          </w:tcPr>
+          <w:p>
+            <w:pPr>
+              <w:pStyle w:val="Normal"/>
+              <w:rPr>
+                <w:rFonts w:ascii="Alegreya Sans" w:hAnsi="Alegreya Sans"/>
+              </w:rPr>
+            </w:pPr>
+            <w:r>
+              <w:rPr>
+                <w:rFonts w:eastAsia="Times New Roman" w:cs="Times New Roman" w:ascii="Alegreya Sans" w:hAnsi="Alegreya Sans"/>
                 <w:b/>
                 <w:bCs/>
-              </w:rPr>
-              <w:t>Breakout &amp; Discussion</w:t>
-            </w:r>
-          </w:p>
-          <w:p>
-            <w:pPr>
-              <w:pStyle w:val="Normal"/>
-              <w:rPr>
-                <w:rFonts w:ascii="Alegreya Sans" w:hAnsi="Alegreya Sans"/>
-              </w:rPr>
-            </w:pPr>
-            <w:r>
-              <w:rPr>
-                <w:rFonts w:ascii="Alegreya Sans" w:hAnsi="Alegreya Sans"/>
+                <w:color w:val="auto"/>
+                <w:kern w:val="0"/>
+                <w:sz w:val="24"/>
+                <w:szCs w:val="24"/>
+                <w:lang w:val="en-GB" w:eastAsia="en-GB" w:bidi="en-GB"/>
+              </w:rPr>
+              <w:t>Group Discussion</w:t>
+            </w:r>
+          </w:p>
+          <w:p>
+            <w:pPr>
+              <w:pStyle w:val="Normal"/>
+              <w:rPr>
+                <w:rFonts w:ascii="Alegreya Sans" w:hAnsi="Alegreya Sans"/>
+              </w:rPr>
+            </w:pPr>
+            <w:r>
+              <w:rPr>
+                <w:rFonts w:eastAsia="Times New Roman" w:cs="Times New Roman" w:ascii="Alegreya Sans" w:hAnsi="Alegreya Sans"/>
                 <w:b/>
                 <w:bCs/>
-              </w:rPr>
-              <w:t>20 min</w:t>
+                <w:color w:val="auto"/>
+                <w:kern w:val="0"/>
+                <w:sz w:val="24"/>
+                <w:szCs w:val="24"/>
+                <w:lang w:val="en-GB" w:eastAsia="en-GB" w:bidi="en-GB"/>
+              </w:rPr>
+              <w:t>10 minutes</w:t>
             </w:r>
           </w:p>
         </w:tc>
@@ -3300,57 +3403,22 @@
               <w:bottom w:val="single" w:sz="4" w:space="0" w:color="000000"/>
               <w:right w:val="single" w:sz="4" w:space="0" w:color="000000"/>
             </w:tcBorders>
-            <w:shd w:fill="DEE6EF" w:val="clear"/>
-          </w:tcPr>
-          <w:p>
-            <w:pPr>
-              <w:pStyle w:val="Normal"/>
-              <w:rPr>
-                <w:rFonts w:ascii="Alegreya Sans" w:hAnsi="Alegreya Sans"/>
-              </w:rPr>
-            </w:pPr>
-            <w:r>
-              <w:rPr>
-                <w:rFonts w:ascii="Alegreya Sans" w:hAnsi="Alegreya Sans"/>
-                <w:sz w:val="24"/>
-                <w:szCs w:val="24"/>
-              </w:rPr>
-              <w:t xml:space="preserve">- </w:t>
-            </w:r>
-            <w:r>
-              <w:rPr>
-                <w:rFonts w:eastAsia="Times New Roman" w:cs="Times New Roman" w:ascii="Alegreya Sans" w:hAnsi="Alegreya Sans"/>
-                <w:color w:val="auto"/>
-                <w:kern w:val="0"/>
-                <w:sz w:val="24"/>
-                <w:szCs w:val="24"/>
-                <w:lang w:val="en-GB" w:eastAsia="en-GB" w:bidi="en-GB"/>
-              </w:rPr>
-              <w:t>Fill in the missing part of a function</w:t>
-            </w:r>
-            <w:r>
-              <w:rPr>
-                <w:rFonts w:ascii="Alegreya Sans" w:hAnsi="Alegreya Sans"/>
-                <w:sz w:val="24"/>
-                <w:szCs w:val="24"/>
-              </w:rPr>
-              <w:t xml:space="preserve"> (exercise)</w:t>
-            </w:r>
-          </w:p>
-          <w:p>
-            <w:pPr>
-              <w:pStyle w:val="Normal"/>
-              <w:rPr>
-                <w:rFonts w:ascii="Alegreya Sans" w:hAnsi="Alegreya Sans"/>
-              </w:rPr>
-            </w:pPr>
-            <w:r>
-              <w:rPr>
-                <w:rFonts w:ascii="Alegreya Sans" w:hAnsi="Alegreya Sans"/>
-                <w:sz w:val="24"/>
-                <w:szCs w:val="24"/>
-              </w:rPr>
-              <w:t>- Discussion of the results</w:t>
+            <w:shd w:fill="FFFFD7" w:val="clear"/>
+          </w:tcPr>
+          <w:p>
+            <w:pPr>
+              <w:pStyle w:val="Normal"/>
+              <w:rPr>
+                <w:rFonts w:ascii="Alegreya Sans" w:hAnsi="Alegreya Sans"/>
+              </w:rPr>
+            </w:pPr>
+            <w:r>
+              <w:rPr>
+                <w:rFonts w:ascii="Alegreya Sans" w:hAnsi="Alegreya Sans"/>
+                <w:sz w:val="24"/>
+                <w:szCs w:val="24"/>
+              </w:rPr>
+              <w:t>Students return from breakout rooms and discuss their results. Which were best, which were worse, did anyone have differing observations</w:t>
             </w:r>
           </w:p>
         </w:tc>
@@ -3362,20 +3430,25 @@
               <w:bottom w:val="single" w:sz="4" w:space="0" w:color="000000"/>
               <w:right w:val="single" w:sz="4" w:space="0" w:color="000000"/>
             </w:tcBorders>
-            <w:shd w:fill="DEE6EF" w:val="clear"/>
-          </w:tcPr>
-          <w:p>
-            <w:pPr>
-              <w:pStyle w:val="Normal"/>
-              <w:rPr>
-                <w:rFonts w:ascii="Alegreya Sans" w:hAnsi="Alegreya Sans"/>
-              </w:rPr>
-            </w:pPr>
-            <w:r>
-              <w:rPr>
-                <w:rFonts w:ascii="Alegreya Sans" w:hAnsi="Alegreya Sans"/>
-              </w:rPr>
-              <w:t>Evaluating right and wrong answers, making sure everyone got it right.</w:t>
+            <w:shd w:fill="FFFFD7" w:val="clear"/>
+          </w:tcPr>
+          <w:p>
+            <w:pPr>
+              <w:pStyle w:val="Normal"/>
+              <w:rPr>
+                <w:rFonts w:ascii="Alegreya Sans" w:hAnsi="Alegreya Sans"/>
+              </w:rPr>
+            </w:pPr>
+            <w:r>
+              <w:rPr>
+                <w:rFonts w:eastAsia="Times New Roman" w:cs="Times New Roman" w:ascii="Alegreya Sans" w:hAnsi="Alegreya Sans"/>
+                <w:color w:val="auto"/>
+                <w:kern w:val="0"/>
+                <w:sz w:val="24"/>
+                <w:szCs w:val="20"/>
+                <w:lang w:val="en-GB" w:eastAsia="en-GB" w:bidi="en-GB"/>
+              </w:rPr>
+              <w:t>Lead discussion</w:t>
             </w:r>
           </w:p>
         </w:tc>
@@ -3387,244 +3460,91 @@
               <w:bottom w:val="single" w:sz="4" w:space="0" w:color="000000"/>
               <w:right w:val="single" w:sz="4" w:space="0" w:color="000000"/>
             </w:tcBorders>
-            <w:shd w:fill="DEE6EF" w:val="clear"/>
-          </w:tcPr>
-          <w:p>
-            <w:pPr>
-              <w:pStyle w:val="Normal"/>
-              <w:rPr>
-                <w:rFonts w:ascii="Alegreya Sans" w:hAnsi="Alegreya Sans"/>
-              </w:rPr>
-            </w:pPr>
-            <w:r>
-              <w:rPr>
-                <w:rFonts w:ascii="Alegreya Sans" w:hAnsi="Alegreya Sans"/>
-              </w:rPr>
-              <w:t>Integrating it.</w:t>
-            </w:r>
-          </w:p>
-        </w:tc>
-        <w:tc>
-          <w:tcPr>
-            <w:tcW w:w="7095" w:type="dxa"/>
+            <w:shd w:fill="FFFFD7" w:val="clear"/>
+          </w:tcPr>
+          <w:p>
+            <w:pPr>
+              <w:pStyle w:val="Normal"/>
+              <w:rPr>
+                <w:rFonts w:ascii="Alegreya Sans" w:hAnsi="Alegreya Sans"/>
+              </w:rPr>
+            </w:pPr>
+            <w:r>
+              <w:rPr>
+                <w:rFonts w:ascii="Alegreya Sans" w:hAnsi="Alegreya Sans"/>
+                <w:sz w:val="24"/>
+                <w:szCs w:val="24"/>
+              </w:rPr>
+              <w:t>Students report on their results, and discuss when there are conflicting answers</w:t>
+            </w:r>
+          </w:p>
+        </w:tc>
+        <w:tc>
+          <w:tcPr>
+            <w:tcW w:w="7128" w:type="dxa"/>
             <w:tcBorders>
               <w:left w:val="single" w:sz="4" w:space="0" w:color="000000"/>
               <w:bottom w:val="single" w:sz="4" w:space="0" w:color="000000"/>
               <w:right w:val="single" w:sz="4" w:space="0" w:color="000000"/>
             </w:tcBorders>
-            <w:shd w:fill="DEE6EF" w:val="clear"/>
-          </w:tcPr>
-          <w:p>
-            <w:pPr>
-              <w:pStyle w:val="Normal"/>
-              <w:rPr>
-                <w:rFonts w:ascii="Alegreya Sans" w:hAnsi="Alegreya Sans"/>
-              </w:rPr>
-            </w:pPr>
-            <w:r>
-              <w:rPr>
-                <w:rFonts w:ascii="Alegreya Sans" w:hAnsi="Alegreya Sans"/>
-                <w:sz w:val="24"/>
-                <w:szCs w:val="24"/>
-              </w:rPr>
-              <w:t xml:space="preserve"> </w:t>
-            </w:r>
-            <w:r>
-              <w:rPr>
-                <w:rFonts w:ascii="Alegreya Sans" w:hAnsi="Alegreya Sans"/>
-                <w:sz w:val="24"/>
-                <w:szCs w:val="24"/>
-              </w:rPr>
-              <w:t>and then apply this in small exercises which are shared with the class.</w:t>
-            </w:r>
-          </w:p>
-        </w:tc>
-      </w:tr>
-      <w:tr>
-        <w:trPr/>
-        <w:tc>
-          <w:tcPr>
-            <w:tcW w:w="2204" w:type="dxa"/>
-            <w:tcBorders>
-              <w:bottom w:val="single" w:sz="4" w:space="0" w:color="000000"/>
-              <w:right w:val="single" w:sz="4" w:space="0" w:color="000000"/>
-            </w:tcBorders>
-            <w:shd w:fill="B7B3CA" w:val="clear"/>
-          </w:tcPr>
-          <w:p>
-            <w:pPr>
-              <w:pStyle w:val="Normal"/>
-              <w:rPr>
-                <w:rFonts w:ascii="Alegreya Sans" w:hAnsi="Alegreya Sans"/>
-              </w:rPr>
-            </w:pPr>
-            <w:r>
-              <w:rPr>
-                <w:rFonts w:eastAsia="Times New Roman" w:cs="Times New Roman" w:ascii="Alegreya Sans" w:hAnsi="Alegreya Sans"/>
-                <w:b/>
-                <w:bCs/>
-                <w:color w:val="auto"/>
-                <w:kern w:val="0"/>
-                <w:sz w:val="24"/>
-                <w:szCs w:val="24"/>
-                <w:lang w:val="en-GB" w:eastAsia="en-GB" w:bidi="en-GB"/>
-              </w:rPr>
-              <w:t>Functions!</w:t>
-            </w:r>
-          </w:p>
-          <w:p>
-            <w:pPr>
-              <w:pStyle w:val="Normal"/>
-              <w:rPr>
-                <w:rFonts w:ascii="Alegreya Sans" w:hAnsi="Alegreya Sans"/>
-              </w:rPr>
-            </w:pPr>
-            <w:r>
-              <w:rPr>
-                <w:rFonts w:ascii="Alegreya Sans" w:hAnsi="Alegreya Sans"/>
-                <w:b/>
-                <w:bCs/>
-                <w:sz w:val="24"/>
-                <w:szCs w:val="24"/>
-              </w:rPr>
-              <w:t>~20 Min</w:t>
-            </w:r>
-          </w:p>
-        </w:tc>
-        <w:tc>
-          <w:tcPr>
-            <w:tcW w:w="6015" w:type="dxa"/>
-            <w:tcBorders>
-              <w:left w:val="single" w:sz="4" w:space="0" w:color="000000"/>
-              <w:bottom w:val="single" w:sz="4" w:space="0" w:color="000000"/>
-              <w:right w:val="single" w:sz="4" w:space="0" w:color="000000"/>
-            </w:tcBorders>
-            <w:shd w:fill="DEE6EF" w:val="clear"/>
-          </w:tcPr>
-          <w:p>
-            <w:pPr>
-              <w:pStyle w:val="Normal"/>
-              <w:rPr>
-                <w:rFonts w:ascii="Alegreya Sans" w:hAnsi="Alegreya Sans"/>
-              </w:rPr>
-            </w:pPr>
-            <w:r>
-              <w:rPr>
-                <w:rFonts w:ascii="Alegreya Sans" w:hAnsi="Alegreya Sans"/>
-                <w:sz w:val="24"/>
-                <w:szCs w:val="24"/>
-              </w:rPr>
-              <w:t xml:space="preserve">- Write a new function that does a sepcific computation, building on previous </w:t>
-            </w:r>
-            <w:r>
-              <w:rPr>
-                <w:rFonts w:eastAsia="Times New Roman" w:cs="Times New Roman" w:ascii="Alegreya Sans" w:hAnsi="Alegreya Sans"/>
-                <w:color w:val="auto"/>
-                <w:kern w:val="0"/>
-                <w:sz w:val="24"/>
-                <w:szCs w:val="24"/>
-                <w:lang w:val="en-GB" w:eastAsia="en-GB" w:bidi="en-GB"/>
-              </w:rPr>
-              <w:t>portion</w:t>
-            </w:r>
-            <w:r>
-              <w:rPr>
-                <w:rFonts w:ascii="Alegreya Sans" w:hAnsi="Alegreya Sans"/>
-                <w:sz w:val="24"/>
-                <w:szCs w:val="24"/>
-              </w:rPr>
-              <w:t xml:space="preserve"> (exercise)</w:t>
-            </w:r>
-          </w:p>
-        </w:tc>
-        <w:tc>
-          <w:tcPr>
-            <w:tcW w:w="2985" w:type="dxa"/>
-            <w:tcBorders>
-              <w:left w:val="single" w:sz="4" w:space="0" w:color="000000"/>
-              <w:bottom w:val="single" w:sz="4" w:space="0" w:color="000000"/>
-              <w:right w:val="single" w:sz="4" w:space="0" w:color="000000"/>
-            </w:tcBorders>
-            <w:shd w:fill="DEE6EF" w:val="clear"/>
-          </w:tcPr>
-          <w:p>
-            <w:pPr>
-              <w:pStyle w:val="Normal"/>
-              <w:rPr>
-                <w:rFonts w:ascii="Alegreya Sans" w:hAnsi="Alegreya Sans"/>
-              </w:rPr>
-            </w:pPr>
-            <w:r>
-              <w:rPr>
-                <w:rFonts w:eastAsia="Times New Roman" w:cs="Times New Roman" w:ascii="Alegreya Sans" w:hAnsi="Alegreya Sans"/>
-                <w:color w:val="auto"/>
-                <w:kern w:val="0"/>
-                <w:sz w:val="24"/>
-                <w:szCs w:val="20"/>
-                <w:lang w:val="en-GB" w:eastAsia="en-GB" w:bidi="en-GB"/>
-              </w:rPr>
-              <w:t>Live-coding</w:t>
-            </w:r>
-          </w:p>
-        </w:tc>
-        <w:tc>
-          <w:tcPr>
-            <w:tcW w:w="3331" w:type="dxa"/>
-            <w:tcBorders>
-              <w:left w:val="single" w:sz="4" w:space="0" w:color="000000"/>
-              <w:bottom w:val="single" w:sz="4" w:space="0" w:color="000000"/>
-              <w:right w:val="single" w:sz="4" w:space="0" w:color="000000"/>
-            </w:tcBorders>
-            <w:shd w:fill="DEE6EF" w:val="clear"/>
-          </w:tcPr>
-          <w:p>
-            <w:pPr>
-              <w:pStyle w:val="Normal"/>
-              <w:rPr>
-                <w:rFonts w:ascii="Alegreya Sans" w:hAnsi="Alegreya Sans"/>
-              </w:rPr>
-            </w:pPr>
-            <w:r>
-              <w:rPr>
-                <w:rFonts w:ascii="Alegreya Sans" w:hAnsi="Alegreya Sans"/>
-                <w:sz w:val="24"/>
-                <w:szCs w:val="24"/>
-              </w:rPr>
-              <w:t>Students will code-along with the teacher before moving into breakout rooms for the second exercise.</w:t>
-            </w:r>
-          </w:p>
-        </w:tc>
-        <w:tc>
-          <w:tcPr>
-            <w:tcW w:w="7095" w:type="dxa"/>
-            <w:tcBorders>
-              <w:left w:val="single" w:sz="4" w:space="0" w:color="000000"/>
-              <w:bottom w:val="single" w:sz="4" w:space="0" w:color="000000"/>
-              <w:right w:val="single" w:sz="4" w:space="0" w:color="000000"/>
-            </w:tcBorders>
-            <w:shd w:fill="DEE6EF" w:val="clear"/>
-          </w:tcPr>
-          <w:p>
-            <w:pPr>
-              <w:pStyle w:val="Normal"/>
-              <w:rPr>
-                <w:rFonts w:ascii="Alegreya Sans" w:hAnsi="Alegreya Sans"/>
-              </w:rPr>
-            </w:pPr>
-            <w:r>
-              <w:rPr>
-                <w:rFonts w:ascii="Alegreya Sans" w:hAnsi="Alegreya Sans"/>
-                <w:sz w:val="24"/>
-                <w:szCs w:val="24"/>
-              </w:rPr>
-              <w:t>Same as above.</w:t>
+            <w:shd w:fill="FFFFD7" w:val="clear"/>
+          </w:tcPr>
+          <w:p>
+            <w:pPr>
+              <w:pStyle w:val="Normal"/>
+              <w:rPr>
+                <w:rFonts w:ascii="Alegreya Sans" w:hAnsi="Alegreya Sans"/>
+              </w:rPr>
+            </w:pPr>
+            <w:r>
+              <w:rPr>
+                <w:rFonts w:ascii="Alegreya Sans" w:hAnsi="Alegreya Sans"/>
+                <w:sz w:val="24"/>
+                <w:szCs w:val="24"/>
+              </w:rPr>
+              <w:t xml:space="preserve">Here they </w:t>
+            </w:r>
+            <w:r>
+              <w:rPr>
+                <w:rFonts w:ascii="Alegreya Sans" w:hAnsi="Alegreya Sans"/>
+                <w:sz w:val="24"/>
+                <w:szCs w:val="24"/>
+                <w:u w:val="single"/>
+              </w:rPr>
+              <w:t>Evaluate+Factual</w:t>
+            </w:r>
+            <w:r>
+              <w:rPr>
+                <w:rFonts w:ascii="Alegreya Sans" w:hAnsi="Alegreya Sans"/>
+                <w:sz w:val="24"/>
+                <w:szCs w:val="24"/>
+              </w:rPr>
+              <w:t xml:space="preserve"> results of their assemblies against other groups. Potentially the ordering can be different due to factors teachers control, giving room for discussion. They need to </w:t>
+            </w:r>
+            <w:r>
+              <w:rPr>
+                <w:rFonts w:ascii="Alegreya Sans" w:hAnsi="Alegreya Sans"/>
+                <w:sz w:val="24"/>
+                <w:szCs w:val="24"/>
+                <w:u w:val="single"/>
+              </w:rPr>
+              <w:t>Evaluate+Conceptual</w:t>
+            </w:r>
+            <w:r>
+              <w:rPr>
+                <w:rFonts w:ascii="Alegreya Sans" w:hAnsi="Alegreya Sans"/>
+                <w:sz w:val="24"/>
+                <w:szCs w:val="24"/>
+                <w:u w:val="none"/>
+              </w:rPr>
+              <w:t xml:space="preserve"> their results and check for inconsitencies.</w:t>
             </w:r>
           </w:p>
         </w:tc>
       </w:tr>
       <w:tr>
         <w:trPr>
-          <w:trHeight w:val="1568" w:hRule="atLeast"/>
+          <w:trHeight w:val="1193" w:hRule="atLeast"/>
         </w:trPr>
         <w:tc>
           <w:tcPr>
@@ -3669,7 +3589,7 @@
                 <w:sz w:val="24"/>
                 <w:szCs w:val="24"/>
               </w:rPr>
-              <w:t>~15 Min</w:t>
+              <w:t>~5 Min</w:t>
             </w:r>
           </w:p>
         </w:tc>
@@ -3695,62 +3615,7 @@
               <w:rPr>
                 <w:rFonts w:ascii="Alegreya Sans" w:hAnsi="Alegreya Sans"/>
               </w:rPr>
-              <w:t>- Recap of Math + Strings</w:t>
-            </w:r>
-          </w:p>
-          <w:p>
-            <w:pPr>
-              <w:pStyle w:val="Normal"/>
-              <w:rPr>
-                <w:rFonts w:ascii="Alegreya Sans" w:hAnsi="Alegreya Sans"/>
-              </w:rPr>
-            </w:pPr>
-            <w:r>
-              <w:rPr>
-                <w:rFonts w:ascii="Alegreya Sans" w:hAnsi="Alegreya Sans"/>
-              </w:rPr>
-              <w:t>- Recap of Functions</w:t>
-            </w:r>
-          </w:p>
-          <w:p>
-            <w:pPr>
-              <w:pStyle w:val="Normal"/>
-              <w:rPr>
-                <w:rFonts w:ascii="Alegreya Sans" w:hAnsi="Alegreya Sans"/>
-              </w:rPr>
-            </w:pPr>
-            <w:r>
-              <w:rPr>
-                <w:rFonts w:ascii="Alegreya Sans" w:hAnsi="Alegreya Sans"/>
-              </w:rPr>
-              <w:t>- Q &amp; A</w:t>
-            </w:r>
-          </w:p>
-          <w:p>
-            <w:pPr>
-              <w:pStyle w:val="Normal"/>
-              <w:rPr>
-                <w:rFonts w:ascii="Alegreya Sans" w:hAnsi="Alegreya Sans"/>
-              </w:rPr>
-            </w:pPr>
-            <w:r>
-              <w:rPr>
-                <w:rFonts w:ascii="Alegreya Sans" w:hAnsi="Alegreya Sans"/>
-              </w:rPr>
-              <w:t>- “How did you Feel”</w:t>
-            </w:r>
-          </w:p>
-          <w:p>
-            <w:pPr>
-              <w:pStyle w:val="Normal"/>
-              <w:rPr>
-                <w:rFonts w:ascii="Alegreya Sans" w:hAnsi="Alegreya Sans"/>
-              </w:rPr>
-            </w:pPr>
-            <w:r>
-              <w:rPr>
-                <w:rFonts w:ascii="Alegreya Sans" w:hAnsi="Alegreya Sans"/>
-              </w:rPr>
+              <w:t>Recap k-mers, assembly, tools used (conda, spades, quast, bandage), discuss homework assignment (assemble and change parameters to optimise! Read the documentation!)</w:t>
             </w:r>
           </w:p>
         </w:tc>
@@ -3779,34 +3644,6 @@
               <w:t>Presentation</w:t>
             </w:r>
           </w:p>
-          <w:p>
-            <w:pPr>
-              <w:pStyle w:val="Normal"/>
-              <w:rPr>
-                <w:rFonts w:ascii="Alegreya Sans" w:hAnsi="Alegreya Sans"/>
-              </w:rPr>
-            </w:pPr>
-            <w:r>
-              <w:rPr>
-                <w:rFonts w:ascii="Alegreya Sans" w:hAnsi="Alegreya Sans"/>
-              </w:rPr>
-              <w:t>Questions</w:t>
-            </w:r>
-          </w:p>
-          <w:p>
-            <w:pPr>
-              <w:pStyle w:val="Normal"/>
-              <w:rPr>
-                <w:rFonts w:ascii="Alegreya Sans" w:hAnsi="Alegreya Sans"/>
-              </w:rPr>
-            </w:pPr>
-            <w:r>
-              <w:rPr>
-                <w:rFonts w:ascii="Alegreya Sans" w:hAnsi="Alegreya Sans"/>
-              </w:rPr>
-              <w:t>Open Discussion</w:t>
-            </w:r>
-          </w:p>
         </w:tc>
         <w:tc>
           <w:tcPr>
@@ -3832,13 +3669,13 @@
                 <w:sz w:val="24"/>
                 <w:szCs w:val="24"/>
               </w:rPr>
-              <w:t>Students will answer pop quiz type questions during the recap presentations</w:t>
-            </w:r>
-          </w:p>
-        </w:tc>
-        <w:tc>
-          <w:tcPr>
-            <w:tcW w:w="7095" w:type="dxa"/>
+              <w:t xml:space="preserve">Listening </w:t>
+            </w:r>
+          </w:p>
+        </w:tc>
+        <w:tc>
+          <w:tcPr>
+            <w:tcW w:w="7128" w:type="dxa"/>
             <w:tcBorders>
               <w:top w:val="single" w:sz="4" w:space="0" w:color="000000"/>
               <w:left w:val="single" w:sz="4" w:space="0" w:color="000000"/>
@@ -3859,43 +3696,71 @@
                 <w:rFonts w:ascii="Alegreya Sans" w:hAnsi="Alegreya Sans"/>
                 <w:sz w:val="24"/>
                 <w:szCs w:val="24"/>
-              </w:rPr>
-              <w:t xml:space="preserve">Here we test the lower level </w:t>
-            </w:r>
-            <w:r>
-              <w:rPr>
-                <w:rFonts w:ascii="Alegreya Sans" w:hAnsi="Alegreya Sans"/>
-                <w:sz w:val="24"/>
-                <w:szCs w:val="24"/>
-                <w:u w:val="single"/>
-              </w:rPr>
-              <w:t>Remember</w:t>
-            </w:r>
-            <w:r>
-              <w:rPr>
-                <w:rFonts w:ascii="Alegreya Sans" w:hAnsi="Alegreya Sans"/>
-                <w:sz w:val="24"/>
-                <w:szCs w:val="24"/>
                 <w:u w:val="none"/>
               </w:rPr>
-              <w:t xml:space="preserve"> skills before the homework assignments will test their higher taxonomgy levels. Here we just want to make sure they internalised the contents of the lesson before they go home.</w:t>
-            </w:r>
-          </w:p>
-          <w:p>
-            <w:pPr>
-              <w:pStyle w:val="Normal"/>
-              <w:rPr>
-                <w:rFonts w:ascii="Alegreya Sans" w:hAnsi="Alegreya Sans"/>
-              </w:rPr>
-            </w:pPr>
-            <w:r>
-              <w:rPr>
-                <w:rFonts w:ascii="Alegreya Sans" w:hAnsi="Alegreya Sans"/>
+              <w:t xml:space="preserve">Students will now need to use what they learned from </w:t>
+            </w:r>
+            <w:r>
+              <w:rPr>
+                <w:rFonts w:ascii="Alegreya Sans" w:hAnsi="Alegreya Sans"/>
+                <w:b/>
+                <w:bCs/>
                 <w:sz w:val="24"/>
                 <w:szCs w:val="24"/>
                 <w:u w:val="none"/>
               </w:rPr>
-              <w:t>Use MS Forms to have students construct true/false questions and everyone answers them, and discuss the responses.</w:t>
+              <w:t>LO1</w:t>
+            </w:r>
+            <w:r>
+              <w:rPr>
+                <w:rFonts w:ascii="Alegreya Sans" w:hAnsi="Alegreya Sans"/>
+                <w:sz w:val="24"/>
+                <w:szCs w:val="24"/>
+                <w:u w:val="none"/>
+              </w:rPr>
+              <w:t xml:space="preserve">, </w:t>
+            </w:r>
+            <w:r>
+              <w:rPr>
+                <w:rFonts w:ascii="Alegreya Sans" w:hAnsi="Alegreya Sans"/>
+                <w:b/>
+                <w:bCs/>
+                <w:sz w:val="24"/>
+                <w:szCs w:val="24"/>
+                <w:u w:val="none"/>
+              </w:rPr>
+              <w:t>LO2</w:t>
+            </w:r>
+            <w:r>
+              <w:rPr>
+                <w:rFonts w:ascii="Alegreya Sans" w:hAnsi="Alegreya Sans"/>
+                <w:sz w:val="24"/>
+                <w:szCs w:val="24"/>
+                <w:u w:val="none"/>
+              </w:rPr>
+              <w:t xml:space="preserve">, &amp; </w:t>
+            </w:r>
+            <w:r>
+              <w:rPr>
+                <w:rFonts w:ascii="Alegreya Sans" w:hAnsi="Alegreya Sans"/>
+                <w:b/>
+                <w:bCs/>
+                <w:sz w:val="24"/>
+                <w:szCs w:val="24"/>
+                <w:u w:val="none"/>
+              </w:rPr>
+              <w:t>LO3</w:t>
+            </w:r>
+            <w:r>
+              <w:rPr>
+                <w:rFonts w:ascii="Alegreya Sans" w:hAnsi="Alegreya Sans"/>
+                <w:b w:val="false"/>
+                <w:bCs w:val="false"/>
+                <w:sz w:val="24"/>
+                <w:szCs w:val="24"/>
+                <w:u w:val="none"/>
+              </w:rPr>
+              <w:t xml:space="preserve"> to evaluate an unknown genome’s assembly and optimise the results, as well as explainin why they choose those parameters based on available information. They will need to read documentation to accomplish this.</w:t>
             </w:r>
           </w:p>
         </w:tc>
@@ -4393,6 +4258,11 @@
     <w:rPr>
       <w:rFonts w:ascii="OpenSymbol" w:hAnsi="OpenSymbol" w:eastAsia="OpenSymbol" w:cs="OpenSymbol"/>
     </w:rPr>
+  </w:style>
+  <w:style w:type="character" w:styleId="NumberingSymbols">
+    <w:name w:val="Numbering Symbols"/>
+    <w:qFormat/>
+    <w:rPr/>
   </w:style>
   <w:style w:type="paragraph" w:styleId="Heading">
     <w:name w:val="Heading"/>

</xml_diff>